<commit_message>
Hopefully final correction of Project description
</commit_message>
<xml_diff>
--- a/Project description_after_corr.docx
+++ b/Project description_after_corr.docx
@@ -453,6 +453,7 @@
           <w:szCs w:val="28"/>
         </w:rPr>
       </w:pPr>
+      <w:proofErr w:type="spellStart"/>
       <w:r>
         <w:rPr>
           <w:rFonts w:ascii="Arial" w:eastAsia="Arial" w:hAnsi="Arial" w:cs="Arial"/>
@@ -461,6 +462,7 @@
         </w:rPr>
         <w:t>Klosterneuburg</w:t>
       </w:r>
+      <w:proofErr w:type="spellEnd"/>
       <w:r>
         <w:rPr>
           <w:rFonts w:ascii="Arial" w:eastAsia="Arial" w:hAnsi="Arial" w:cs="Arial"/>
@@ -2085,7 +2087,15 @@
         <w:t xml:space="preserve">above mentioned </w:t>
       </w:r>
       <w:r>
-        <w:t xml:space="preserve">suggestions, which came in 1998 by Loss and DiVincenzo, </w:t>
+        <w:t xml:space="preserve">suggestions, which came in 1998 by Loss and </w:t>
+      </w:r>
+      <w:proofErr w:type="spellStart"/>
+      <w:r>
+        <w:t>DiVincenzo</w:t>
+      </w:r>
+      <w:proofErr w:type="spellEnd"/>
+      <w:r>
+        <w:t xml:space="preserve">, </w:t>
       </w:r>
       <w:r>
         <w:t xml:space="preserve">was to use the spin of electrons (holes) for the realization of </w:t>
@@ -2150,10 +2160,7 @@
         <w:t>,</w:t>
       </w:r>
       <w:r>
-        <w:t xml:space="preserve"> one must first confine th</w:t>
-      </w:r>
-      <w:r>
-        <w:t>e</w:t>
+        <w:t xml:space="preserve"> one must first confine a</w:t>
       </w:r>
       <w:r>
         <w:t xml:space="preserve"> charge</w:t>
@@ -2162,7 +2169,13 @@
         <w:t xml:space="preserve"> particle</w:t>
       </w:r>
       <w:r>
-        <w:t xml:space="preserve"> into a region, which is in size comparable to the charge particle wavelength. Such a confinement can take place in</w:t>
+        <w:t xml:space="preserve"> into a region, wh</w:t>
+      </w:r>
+      <w:r>
+        <w:t>ich is in size comparable to a</w:t>
+      </w:r>
+      <w:r>
+        <w:t xml:space="preserve"> charge particle wavelength. Such a confinement can take place in</w:t>
       </w:r>
       <w:r>
         <w:t xml:space="preserve"> a structure </w:t>
@@ -2191,8 +2204,13 @@
       <w:r>
         <w:t xml:space="preserve"> </w:t>
       </w:r>
-      <w:r>
-        <w:t>DiVincenzo published a list of conditions which</w:t>
+      <w:proofErr w:type="spellStart"/>
+      <w:r>
+        <w:t>DiVincenzo</w:t>
+      </w:r>
+      <w:proofErr w:type="spellEnd"/>
+      <w:r>
+        <w:t xml:space="preserve"> published a list of conditions which</w:t>
       </w:r>
       <w:r>
         <w:t xml:space="preserve"> a</w:t>
@@ -2317,10 +2335,22 @@
         <w:t xml:space="preserve">: </w:t>
       </w:r>
       <w:r>
-        <w:t>The qubits need</w:t>
-      </w:r>
-      <w:r>
-        <w:t xml:space="preserve"> to be deterministically driven into the initial state so that the next computational step can take place</w:t>
+        <w:t>The qubit</w:t>
+      </w:r>
+      <w:r>
+        <w:t xml:space="preserve"> need</w:t>
+      </w:r>
+      <w:r>
+        <w:t>s</w:t>
+      </w:r>
+      <w:r>
+        <w:t xml:space="preserve"> to be deterministically drive</w:t>
+      </w:r>
+      <w:r>
+        <w:t>n into the initial state to enable the next computational step to</w:t>
+      </w:r>
+      <w:r>
+        <w:t xml:space="preserve"> take place</w:t>
       </w:r>
       <w:r>
         <w:rPr>
@@ -2353,8 +2383,16 @@
         <w:rPr>
           <w:b/>
         </w:rPr>
-        <w:t xml:space="preserve"> decoherence</w:t>
-      </w:r>
+        <w:t xml:space="preserve"> </w:t>
+      </w:r>
+      <w:proofErr w:type="spellStart"/>
+      <w:r>
+        <w:rPr>
+          <w:b/>
+        </w:rPr>
+        <w:t>decoherence</w:t>
+      </w:r>
+      <w:proofErr w:type="spellEnd"/>
       <w:r>
         <w:rPr>
           <w:b/>
@@ -2406,8 +2444,13 @@
       <w:r>
         <w:t xml:space="preserve">it does </w:t>
       </w:r>
-      <w:r>
-        <w:t xml:space="preserve">decohere) with time. It is desirable to have </w:t>
+      <w:proofErr w:type="spellStart"/>
+      <w:r>
+        <w:t>decohere</w:t>
+      </w:r>
+      <w:proofErr w:type="spellEnd"/>
+      <w:r>
+        <w:t xml:space="preserve">) with time. It is desirable to have </w:t>
       </w:r>
       <w:r>
         <w:t xml:space="preserve">coherence times </w:t>
@@ -2586,8 +2629,13 @@
       <w:r>
         <w:t xml:space="preserve">the computed result, </w:t>
       </w:r>
-      <w:r>
-        <w:t xml:space="preserve">it’s quantum state. </w:t>
+      <w:proofErr w:type="gramStart"/>
+      <w:r>
+        <w:t>it’s</w:t>
+      </w:r>
+      <w:proofErr w:type="gramEnd"/>
+      <w:r>
+        <w:t xml:space="preserve"> quantum state. </w:t>
       </w:r>
     </w:p>
     <w:p>
@@ -2612,25 +2660,7 @@
         <w:rPr>
           <w:b/>
         </w:rPr>
-        <w:t xml:space="preserve"> of qubits there </w:t>
-      </w:r>
-      <w:r>
-        <w:rPr>
-          <w:b/>
-        </w:rPr>
-        <w:t xml:space="preserve">is </w:t>
-      </w:r>
-      <w:r>
-        <w:rPr>
-          <w:b/>
-        </w:rPr>
-        <w:t xml:space="preserve">a </w:t>
-      </w:r>
-      <w:r>
-        <w:rPr>
-          <w:b/>
-        </w:rPr>
-        <w:t xml:space="preserve">battle between </w:t>
+        <w:t xml:space="preserve"> of qubits it is desirable to have </w:t>
       </w:r>
       <w:r>
         <w:rPr>
@@ -2642,7 +2672,31 @@
         <w:rPr>
           <w:b/>
         </w:rPr>
-        <w:t xml:space="preserve">manipulation time on one side and </w:t>
+        <w:t>manipulation time</w:t>
+      </w:r>
+      <w:r>
+        <w:rPr>
+          <w:b/>
+        </w:rPr>
+        <w:t xml:space="preserve"> </w:t>
+      </w:r>
+      <w:r>
+        <w:rPr>
+          <w:b/>
+        </w:rPr>
+        <w:t>as small as possible</w:t>
+      </w:r>
+      <w:r>
+        <w:rPr>
+          <w:b/>
+        </w:rPr>
+        <w:t xml:space="preserve"> </w:t>
+      </w:r>
+      <w:r>
+        <w:rPr>
+          <w:b/>
+        </w:rPr>
+        <w:t xml:space="preserve">and </w:t>
       </w:r>
       <w:r>
         <w:rPr>
@@ -2660,13 +2714,13 @@
         <w:rPr>
           <w:b/>
         </w:rPr>
-        <w:t xml:space="preserve">ence time on the other side. This is so because </w:t>
-      </w:r>
-      <w:r>
-        <w:rPr>
-          <w:b/>
-        </w:rPr>
-        <w:t xml:space="preserve">for </w:t>
+        <w:t>ence time as large as possible. F</w:t>
+      </w:r>
+      <w:r>
+        <w:rPr>
+          <w:b/>
+        </w:rPr>
+        <w:t xml:space="preserve">or </w:t>
       </w:r>
       <w:r>
         <w:rPr>
@@ -2698,17 +2752,25 @@
         </w:rPr>
         <w:t xml:space="preserve">system </w:t>
       </w:r>
-      <w:r>
-        <w:rPr>
-          <w:b/>
-        </w:rPr>
-        <w:t xml:space="preserve">will </w:t>
-      </w:r>
-      <w:r>
-        <w:rPr>
-          <w:b/>
-        </w:rPr>
-        <w:t>decohere. The b</w:t>
+      <w:proofErr w:type="spellStart"/>
+      <w:r>
+        <w:rPr>
+          <w:b/>
+        </w:rPr>
+        <w:t>decohere</w:t>
+      </w:r>
+      <w:r>
+        <w:rPr>
+          <w:b/>
+        </w:rPr>
+        <w:t>s</w:t>
+      </w:r>
+      <w:proofErr w:type="spellEnd"/>
+      <w:r>
+        <w:rPr>
+          <w:b/>
+        </w:rPr>
+        <w:t>. The b</w:t>
       </w:r>
       <w:r>
         <w:rPr>
@@ -2739,6 +2801,12 @@
           <w:b/>
         </w:rPr>
         <w:t>one state to the other</w:t>
+      </w:r>
+      <w:r>
+        <w:rPr>
+          <w:b/>
+        </w:rPr>
+        <w:t xml:space="preserve"> (full spin rotation time)</w:t>
       </w:r>
       <w:r>
         <w:rPr>
@@ -3131,7 +3199,15 @@
         <w:t>non – i</w:t>
       </w:r>
       <w:r>
-        <w:t>sotopically purified Si:P system</w:t>
+        <w:t xml:space="preserve">sotopically purified </w:t>
+      </w:r>
+      <w:proofErr w:type="spellStart"/>
+      <w:r>
+        <w:t>Si:P</w:t>
+      </w:r>
+      <w:proofErr w:type="spellEnd"/>
+      <w:r>
+        <w:t xml:space="preserve"> system</w:t>
       </w:r>
       <w:r>
         <w:t xml:space="preserve">, while </w:t>
@@ -3209,7 +3285,15 @@
         <w:t>28</w:t>
       </w:r>
       <w:r>
-        <w:t xml:space="preserve">Si:P </w:t>
+        <w:t>Si</w:t>
+      </w:r>
+      <w:proofErr w:type="gramStart"/>
+      <w:r>
+        <w:t>:P</w:t>
+      </w:r>
+      <w:proofErr w:type="gramEnd"/>
+      <w:r>
+        <w:t xml:space="preserve"> </w:t>
       </w:r>
       <w:r>
         <w:t>samples</w:t>
@@ -3220,8 +3304,13 @@
       <w:r>
         <w:t xml:space="preserve"> </w:t>
       </w:r>
-      <w:r>
-        <w:t>Muhonen et al. have measured spin coherence times using the CPMG pulsing technique of T</w:t>
+      <w:proofErr w:type="spellStart"/>
+      <w:r>
+        <w:t>Muhonen</w:t>
+      </w:r>
+      <w:proofErr w:type="spellEnd"/>
+      <w:r>
+        <w:t xml:space="preserve"> et al. have measured spin coherence times using the CPMG pulsing technique of T</w:t>
       </w:r>
       <w:r>
         <w:rPr>
@@ -3265,9 +3354,11 @@
       <w:r>
         <w:t xml:space="preserve"> </w:t>
       </w:r>
+      <w:proofErr w:type="spellStart"/>
       <w:r>
         <w:t>μs</w:t>
       </w:r>
+      <w:proofErr w:type="spellEnd"/>
       <w:r>
         <w:t xml:space="preserve"> [</w:t>
       </w:r>
@@ -3283,7 +3374,15 @@
     </w:p>
     <w:p>
       <w:r>
-        <w:t>M. Veldhorst et al.</w:t>
+        <w:t xml:space="preserve">M. </w:t>
+      </w:r>
+      <w:proofErr w:type="spellStart"/>
+      <w:r>
+        <w:t>Veldhorst</w:t>
+      </w:r>
+      <w:proofErr w:type="spellEnd"/>
+      <w:r>
+        <w:t xml:space="preserve"> et al.</w:t>
       </w:r>
       <w:r>
         <w:t>,</w:t>
@@ -3346,7 +3445,15 @@
         <w:t xml:space="preserve">CPMG </w:t>
       </w:r>
       <w:r>
-        <w:t xml:space="preserve">= 28 ms and </w:t>
+        <w:t xml:space="preserve">= 28 </w:t>
+      </w:r>
+      <w:proofErr w:type="spellStart"/>
+      <w:r>
+        <w:t>ms</w:t>
+      </w:r>
+      <w:proofErr w:type="spellEnd"/>
+      <w:r>
+        <w:t xml:space="preserve"> and </w:t>
       </w:r>
       <w:r>
         <w:t>τ</w:t>
@@ -3360,9 +3467,11 @@
       <w:r>
         <w:t xml:space="preserve"> = 1.5 </w:t>
       </w:r>
+      <w:proofErr w:type="spellStart"/>
       <w:r>
         <w:t>μs</w:t>
       </w:r>
+      <w:proofErr w:type="spellEnd"/>
       <w:r>
         <w:t xml:space="preserve"> </w:t>
       </w:r>
@@ -3403,7 +3512,23 @@
         <w:t xml:space="preserve">a </w:t>
       </w:r>
       <w:r>
-        <w:t xml:space="preserve">Si/SiGe heterostructure </w:t>
+        <w:t>Si/</w:t>
+      </w:r>
+      <w:proofErr w:type="spellStart"/>
+      <w:r>
+        <w:t>SiGe</w:t>
+      </w:r>
+      <w:proofErr w:type="spellEnd"/>
+      <w:r>
+        <w:t xml:space="preserve"> </w:t>
+      </w:r>
+      <w:proofErr w:type="spellStart"/>
+      <w:r>
+        <w:t>heterostructure</w:t>
+      </w:r>
+      <w:proofErr w:type="spellEnd"/>
+      <w:r>
+        <w:t xml:space="preserve"> </w:t>
       </w:r>
       <w:r>
         <w:t xml:space="preserve">qubit, </w:t>
@@ -3430,7 +3555,15 @@
         <w:t>ECHO</w:t>
       </w:r>
       <w:r>
-        <w:t xml:space="preserve"> = 40 μs, while </w:t>
+        <w:t xml:space="preserve"> = 40 </w:t>
+      </w:r>
+      <w:proofErr w:type="spellStart"/>
+      <w:r>
+        <w:t>μs</w:t>
+      </w:r>
+      <w:proofErr w:type="spellEnd"/>
+      <w:r>
+        <w:t xml:space="preserve">, while </w:t>
       </w:r>
       <w:r>
         <w:t>τ</w:t>
@@ -3444,9 +3577,11 @@
       <w:r>
         <w:t xml:space="preserve"> = 0.15 </w:t>
       </w:r>
+      <w:proofErr w:type="spellStart"/>
       <w:r>
         <w:t>μs</w:t>
       </w:r>
+      <w:proofErr w:type="spellEnd"/>
       <w:r>
         <w:t xml:space="preserve"> </w:t>
       </w:r>
@@ -3519,8 +3654,13 @@
         <w:t>,</w:t>
       </w:r>
       <w:r>
-        <w:t xml:space="preserve"> R. Maurand</w:t>
-      </w:r>
+        <w:t xml:space="preserve"> R. </w:t>
+      </w:r>
+      <w:proofErr w:type="spellStart"/>
+      <w:r>
+        <w:t>Maurand</w:t>
+      </w:r>
+      <w:proofErr w:type="spellEnd"/>
       <w:r>
         <w:t xml:space="preserve"> et al.</w:t>
       </w:r>
@@ -3735,8 +3875,13 @@
       <w:r>
         <w:t xml:space="preserve"> of nanostructures. In this project the so-called Ge hut-wires are going to be studied. Very recently </w:t>
       </w:r>
-      <w:r>
-        <w:t>magnetotransport measurement</w:t>
+      <w:proofErr w:type="spellStart"/>
+      <w:r>
+        <w:t>magnetotransport</w:t>
+      </w:r>
+      <w:proofErr w:type="spellEnd"/>
+      <w:r>
+        <w:t xml:space="preserve"> measurement</w:t>
       </w:r>
       <w:r>
         <w:t>s</w:t>
@@ -3947,7 +4092,15 @@
         <w:t>Figure 1</w:t>
       </w:r>
       <w:r>
-        <w:t xml:space="preserve">: Stability diagram of a SiGe </w:t>
+        <w:t xml:space="preserve">: Stability diagram of a </w:t>
+      </w:r>
+      <w:proofErr w:type="spellStart"/>
+      <w:r>
+        <w:t>SiGe</w:t>
+      </w:r>
+      <w:proofErr w:type="spellEnd"/>
+      <w:r>
+        <w:t xml:space="preserve"> </w:t>
       </w:r>
       <w:r>
         <w:t xml:space="preserve">hut-wire </w:t>
@@ -3970,9 +4123,11 @@
       <w:r>
         <w:t>(</w:t>
       </w:r>
+      <w:proofErr w:type="spellStart"/>
       <w:r>
         <w:t>Pd</w:t>
       </w:r>
+      <w:proofErr w:type="spellEnd"/>
       <w:r>
         <w:t>)</w:t>
       </w:r>
@@ -4051,7 +4206,18 @@
         <w:t xml:space="preserve"> </w:t>
       </w:r>
       <w:r>
-        <w:t xml:space="preserve">The DC current readout is sensing the electron transport through the qubit by means of current measurement. It is prone to low frequency 1/f noise and the bandwidth (BW) is low because of heavy filtering necessary for achieving low effective electron temperatures. </w:t>
+        <w:t>The DC current</w:t>
+      </w:r>
+      <w:r>
+        <w:t xml:space="preserve"> readout is sensing the </w:t>
+      </w:r>
+      <w:proofErr w:type="gramStart"/>
+      <w:r>
+        <w:t>hole</w:t>
+      </w:r>
+      <w:proofErr w:type="gramEnd"/>
+      <w:r>
+        <w:t xml:space="preserve"> transport through the qubit by means of current measurement. It is prone to low frequency 1/f noise and the bandwidth (BW) is low because of heavy filtering necessary for achieving low effective electron temperatures. </w:t>
       </w:r>
     </w:p>
     <w:p>
@@ -4078,7 +4244,12 @@
         <w:t>: The differential measurement (</w:t>
       </w:r>
       <w:r>
-        <w:t>AC current readout) has similar</w:t>
+        <w:t>AC curren</w:t>
+      </w:r>
+      <w:bookmarkStart w:id="6" w:name="_GoBack"/>
+      <w:bookmarkEnd w:id="6"/>
+      <w:r>
+        <w:t>t readout) has similar</w:t>
       </w:r>
       <w:r>
         <w:t xml:space="preserve"> drawbacks as </w:t>
@@ -4119,6 +4290,7 @@
           <w:numId w:val="5"/>
         </w:numPr>
       </w:pPr>
+      <w:proofErr w:type="spellStart"/>
       <w:r>
         <w:rPr>
           <w:u w:val="single"/>
@@ -4129,7 +4301,14 @@
         <w:rPr>
           <w:u w:val="single"/>
         </w:rPr>
-        <w:t>hmic reflectometry</w:t>
+        <w:t>hmic</w:t>
+      </w:r>
+      <w:proofErr w:type="spellEnd"/>
+      <w:r>
+        <w:rPr>
+          <w:u w:val="single"/>
+        </w:rPr>
+        <w:t xml:space="preserve"> reflectometry</w:t>
       </w:r>
       <w:r>
         <w:t>:</w:t>
@@ -4140,11 +4319,16 @@
       <w:r>
         <w:t xml:space="preserve"> </w:t>
       </w:r>
+      <w:proofErr w:type="spellStart"/>
       <w:r>
         <w:t>O</w:t>
       </w:r>
       <w:r>
-        <w:t xml:space="preserve">hmic reflectometry is a technique </w:t>
+        <w:t>hmic</w:t>
+      </w:r>
+      <w:proofErr w:type="spellEnd"/>
+      <w:r>
+        <w:t xml:space="preserve"> reflectometry is a technique </w:t>
       </w:r>
       <w:r>
         <w:t xml:space="preserve">which indirectly senses the impedance change of a QD </w:t>
@@ -4212,7 +4396,15 @@
         <w:t xml:space="preserve">: </w:t>
       </w:r>
       <w:r>
-        <w:t>Similar to the ohmic reflectometry but it is co</w:t>
+        <w:t xml:space="preserve">Similar to the </w:t>
+      </w:r>
+      <w:proofErr w:type="spellStart"/>
+      <w:r>
+        <w:t>ohmic</w:t>
+      </w:r>
+      <w:proofErr w:type="spellEnd"/>
+      <w:r>
+        <w:t xml:space="preserve"> reflectometry but it is co</w:t>
       </w:r>
       <w:r>
         <w:t>nnected to a gate</w:t>
@@ -4229,11 +4421,19 @@
       <w:r>
         <w:t xml:space="preserve">. </w:t>
       </w:r>
-      <w:r>
-        <w:rPr>
-          <w:b/>
-        </w:rPr>
-        <w:t xml:space="preserve">It’s big advantage is that it does neither require charge transport </w:t>
+      <w:proofErr w:type="gramStart"/>
+      <w:r>
+        <w:rPr>
+          <w:b/>
+        </w:rPr>
+        <w:t>It’s</w:t>
+      </w:r>
+      <w:proofErr w:type="gramEnd"/>
+      <w:r>
+        <w:rPr>
+          <w:b/>
+        </w:rPr>
+        <w:t xml:space="preserve"> big advantage is that it does neither require charge transport </w:t>
       </w:r>
       <w:r>
         <w:rPr>
@@ -4258,7 +4458,21 @@
         <w:rPr>
           <w:b/>
         </w:rPr>
-        <w:t xml:space="preserve"> typically used with ohmic reflectometry</w:t>
+        <w:t xml:space="preserve"> typically used with </w:t>
+      </w:r>
+      <w:proofErr w:type="spellStart"/>
+      <w:r>
+        <w:rPr>
+          <w:b/>
+        </w:rPr>
+        <w:t>ohmic</w:t>
+      </w:r>
+      <w:proofErr w:type="spellEnd"/>
+      <w:r>
+        <w:rPr>
+          <w:b/>
+        </w:rPr>
+        <w:t xml:space="preserve"> reflectometry</w:t>
       </w:r>
       <w:r>
         <w:rPr>
@@ -4414,14 +4628,46 @@
                                 <w:sz w:val="18"/>
                                 <w:szCs w:val="18"/>
                               </w:rPr>
-                              <w:t xml:space="preserve">: Basic principle of ohmic reflectometry. </w:t>
+                              <w:t xml:space="preserve">: Basic principle of </w:t>
+                            </w:r>
+                            <w:proofErr w:type="spellStart"/>
+                            <w:r>
+                              <w:rPr>
+                                <w:sz w:val="18"/>
+                                <w:szCs w:val="18"/>
+                              </w:rPr>
+                              <w:t>ohmic</w:t>
+                            </w:r>
+                            <w:proofErr w:type="spellEnd"/>
+                            <w:r>
+                              <w:rPr>
+                                <w:sz w:val="18"/>
+                                <w:szCs w:val="18"/>
+                              </w:rPr>
+                              <w:t xml:space="preserve"> reflectometry. </w:t>
                             </w:r>
                             <w:r>
                               <w:rPr>
                                 <w:sz w:val="18"/>
                                 <w:szCs w:val="18"/>
                               </w:rPr>
-                              <w:t xml:space="preserve">The resonant circuit consists of the single hole transistor (SHT) and the matching circuit. The SHT is represented with a parallel combination of </w:t>
+                              <w:t xml:space="preserve">The resonant circuit consists of the single </w:t>
+                            </w:r>
+                            <w:proofErr w:type="gramStart"/>
+                            <w:r>
+                              <w:rPr>
+                                <w:sz w:val="18"/>
+                                <w:szCs w:val="18"/>
+                              </w:rPr>
+                              <w:t>hole</w:t>
+                            </w:r>
+                            <w:proofErr w:type="gramEnd"/>
+                            <w:r>
+                              <w:rPr>
+                                <w:sz w:val="18"/>
+                                <w:szCs w:val="18"/>
+                              </w:rPr>
+                              <w:t xml:space="preserve"> transistor (SHT) and the matching circuit. The SHT is represented with a parallel combination of </w:t>
                             </w:r>
                             <w:r>
                               <w:rPr>
@@ -4487,7 +4733,15 @@
                                 <w:sz w:val="18"/>
                                 <w:szCs w:val="18"/>
                               </w:rPr>
-                              <w:t>Reflectometry is a readout technique based on the change of the wave reflection coefficient Γ. It comes from the electromagnetic wave principle – if a wave is travelling in a media with impedance Z</w:t>
+                              <w:t xml:space="preserve">Reflectometry is a readout technique based on the change of the wave reflection coefficient Γ. It comes from the electromagnetic wave principle – if a wave is travelling in a media with impedance </w:t>
+                            </w:r>
+                            <w:proofErr w:type="gramStart"/>
+                            <w:r>
+                              <w:rPr>
+                                <w:sz w:val="18"/>
+                                <w:szCs w:val="18"/>
+                              </w:rPr>
+                              <w:t>Z</w:t>
                             </w:r>
                             <w:r>
                               <w:rPr>
@@ -4502,7 +4756,15 @@
                                 <w:sz w:val="18"/>
                                 <w:szCs w:val="18"/>
                               </w:rPr>
-                              <w:t xml:space="preserve"> (e.g. coaxial cable) and it encounters a change of impedance  from  Z</w:t>
+                              <w:t xml:space="preserve"> (</w:t>
+                            </w:r>
+                            <w:proofErr w:type="gramEnd"/>
+                            <w:r>
+                              <w:rPr>
+                                <w:sz w:val="18"/>
+                                <w:szCs w:val="18"/>
+                              </w:rPr>
+                              <w:t>e.g. coaxial cable) and it encounters a change of impedance  from  Z</w:t>
                             </w:r>
                             <w:r>
                               <w:rPr>
@@ -5115,14 +5377,30 @@
                                 <w:sz w:val="18"/>
                                 <w:szCs w:val="18"/>
                               </w:rPr>
-                              <w:t>large resistance (~100 k</w:t>
+                              <w:t xml:space="preserve">large resistance (~100 </w:t>
+                            </w:r>
+                            <w:proofErr w:type="spellStart"/>
+                            <w:r>
+                              <w:rPr>
+                                <w:sz w:val="18"/>
+                                <w:szCs w:val="18"/>
+                              </w:rPr>
+                              <w:t>k</w:t>
                             </w:r>
                             <w:r>
                               <w:rPr>
                                 <w:sz w:val="18"/>
                                 <w:szCs w:val="18"/>
                               </w:rPr>
-                              <w:t>Ω) of th</w:t>
+                              <w:t>Ω</w:t>
+                            </w:r>
+                            <w:proofErr w:type="spellEnd"/>
+                            <w:r>
+                              <w:rPr>
+                                <w:sz w:val="18"/>
+                                <w:szCs w:val="18"/>
+                              </w:rPr>
+                              <w:t>) of th</w:t>
                             </w:r>
                             <w:r>
                               <w:rPr>
@@ -5192,7 +5470,21 @@
                                 <w:sz w:val="18"/>
                                 <w:szCs w:val="18"/>
                               </w:rPr>
-                              <w:t>characteristic impedance of the RF line Z</w:t>
+                              <w:t xml:space="preserve">characteristic impedance of the RF line </w:t>
+                            </w:r>
+                            <w:r>
+                              <w:rPr>
+                                <w:sz w:val="18"/>
+                                <w:szCs w:val="18"/>
+                              </w:rPr>
+                              <w:t>(</w:t>
+                            </w:r>
+                            <w:r>
+                              <w:rPr>
+                                <w:sz w:val="18"/>
+                                <w:szCs w:val="18"/>
+                              </w:rPr>
+                              <w:t>Z</w:t>
                             </w:r>
                             <w:r>
                               <w:rPr>
@@ -5201,6 +5493,13 @@
                                 <w:vertAlign w:val="subscript"/>
                               </w:rPr>
                               <w:t>0</w:t>
+                            </w:r>
+                            <w:r>
+                              <w:rPr>
+                                <w:sz w:val="18"/>
+                                <w:szCs w:val="18"/>
+                              </w:rPr>
+                              <w:t>)</w:t>
                             </w:r>
                             <w:r>
                               <w:rPr>
@@ -5392,14 +5691,46 @@
                           <w:sz w:val="18"/>
                           <w:szCs w:val="18"/>
                         </w:rPr>
-                        <w:t xml:space="preserve">: Basic principle of ohmic reflectometry. </w:t>
+                        <w:t xml:space="preserve">: Basic principle of </w:t>
+                      </w:r>
+                      <w:proofErr w:type="spellStart"/>
+                      <w:r>
+                        <w:rPr>
+                          <w:sz w:val="18"/>
+                          <w:szCs w:val="18"/>
+                        </w:rPr>
+                        <w:t>ohmic</w:t>
+                      </w:r>
+                      <w:proofErr w:type="spellEnd"/>
+                      <w:r>
+                        <w:rPr>
+                          <w:sz w:val="18"/>
+                          <w:szCs w:val="18"/>
+                        </w:rPr>
+                        <w:t xml:space="preserve"> reflectometry. </w:t>
                       </w:r>
                       <w:r>
                         <w:rPr>
                           <w:sz w:val="18"/>
                           <w:szCs w:val="18"/>
                         </w:rPr>
-                        <w:t xml:space="preserve">The resonant circuit consists of the single hole transistor (SHT) and the matching circuit. The SHT is represented with a parallel combination of </w:t>
+                        <w:t xml:space="preserve">The resonant circuit consists of the single </w:t>
+                      </w:r>
+                      <w:proofErr w:type="gramStart"/>
+                      <w:r>
+                        <w:rPr>
+                          <w:sz w:val="18"/>
+                          <w:szCs w:val="18"/>
+                        </w:rPr>
+                        <w:t>hole</w:t>
+                      </w:r>
+                      <w:proofErr w:type="gramEnd"/>
+                      <w:r>
+                        <w:rPr>
+                          <w:sz w:val="18"/>
+                          <w:szCs w:val="18"/>
+                        </w:rPr>
+                        <w:t xml:space="preserve"> transistor (SHT) and the matching circuit. The SHT is represented with a parallel combination of </w:t>
                       </w:r>
                       <w:r>
                         <w:rPr>
@@ -5465,7 +5796,15 @@
                           <w:sz w:val="18"/>
                           <w:szCs w:val="18"/>
                         </w:rPr>
-                        <w:t>Reflectometry is a readout technique based on the change of the wave reflection coefficient Γ. It comes from the electromagnetic wave principle – if a wave is travelling in a media with impedance Z</w:t>
+                        <w:t xml:space="preserve">Reflectometry is a readout technique based on the change of the wave reflection coefficient Γ. It comes from the electromagnetic wave principle – if a wave is travelling in a media with impedance </w:t>
+                      </w:r>
+                      <w:proofErr w:type="gramStart"/>
+                      <w:r>
+                        <w:rPr>
+                          <w:sz w:val="18"/>
+                          <w:szCs w:val="18"/>
+                        </w:rPr>
+                        <w:t>Z</w:t>
                       </w:r>
                       <w:r>
                         <w:rPr>
@@ -5480,7 +5819,15 @@
                           <w:sz w:val="18"/>
                           <w:szCs w:val="18"/>
                         </w:rPr>
-                        <w:t xml:space="preserve"> (e.g. coaxial cable) and it encounters a change of impedance  from  Z</w:t>
+                        <w:t xml:space="preserve"> (</w:t>
+                      </w:r>
+                      <w:proofErr w:type="gramEnd"/>
+                      <w:r>
+                        <w:rPr>
+                          <w:sz w:val="18"/>
+                          <w:szCs w:val="18"/>
+                        </w:rPr>
+                        <w:t>e.g. coaxial cable) and it encounters a change of impedance  from  Z</w:t>
                       </w:r>
                       <w:r>
                         <w:rPr>
@@ -6093,14 +6440,30 @@
                           <w:sz w:val="18"/>
                           <w:szCs w:val="18"/>
                         </w:rPr>
-                        <w:t>large resistance (~100 k</w:t>
+                        <w:t xml:space="preserve">large resistance (~100 </w:t>
+                      </w:r>
+                      <w:proofErr w:type="spellStart"/>
+                      <w:r>
+                        <w:rPr>
+                          <w:sz w:val="18"/>
+                          <w:szCs w:val="18"/>
+                        </w:rPr>
+                        <w:t>k</w:t>
                       </w:r>
                       <w:r>
                         <w:rPr>
                           <w:sz w:val="18"/>
                           <w:szCs w:val="18"/>
                         </w:rPr>
-                        <w:t>Ω) of th</w:t>
+                        <w:t>Ω</w:t>
+                      </w:r>
+                      <w:proofErr w:type="spellEnd"/>
+                      <w:r>
+                        <w:rPr>
+                          <w:sz w:val="18"/>
+                          <w:szCs w:val="18"/>
+                        </w:rPr>
+                        <w:t>) of th</w:t>
                       </w:r>
                       <w:r>
                         <w:rPr>
@@ -6170,7 +6533,21 @@
                           <w:sz w:val="18"/>
                           <w:szCs w:val="18"/>
                         </w:rPr>
-                        <w:t>characteristic impedance of the RF line Z</w:t>
+                        <w:t xml:space="preserve">characteristic impedance of the RF line </w:t>
+                      </w:r>
+                      <w:r>
+                        <w:rPr>
+                          <w:sz w:val="18"/>
+                          <w:szCs w:val="18"/>
+                        </w:rPr>
+                        <w:t>(</w:t>
+                      </w:r>
+                      <w:r>
+                        <w:rPr>
+                          <w:sz w:val="18"/>
+                          <w:szCs w:val="18"/>
+                        </w:rPr>
+                        <w:t>Z</w:t>
                       </w:r>
                       <w:r>
                         <w:rPr>
@@ -6179,6 +6556,13 @@
                           <w:vertAlign w:val="subscript"/>
                         </w:rPr>
                         <w:t>0</w:t>
+                      </w:r>
+                      <w:r>
+                        <w:rPr>
+                          <w:sz w:val="18"/>
+                          <w:szCs w:val="18"/>
+                        </w:rPr>
+                        <w:t>)</w:t>
                       </w:r>
                       <w:r>
                         <w:rPr>
@@ -6275,519 +6659,573 @@
           <w:numId w:val="1"/>
         </w:numPr>
       </w:pPr>
-      <w:bookmarkStart w:id="6" w:name="_Toc462309043"/>
+      <w:bookmarkStart w:id="7" w:name="_Toc462309043"/>
       <w:r>
         <w:t>Objectives of the project</w:t>
-      </w:r>
-      <w:bookmarkEnd w:id="6"/>
-    </w:p>
-    <w:p>
-      <w:r>
-        <w:t xml:space="preserve">The aim of this </w:t>
-      </w:r>
-      <w:r>
-        <w:t xml:space="preserve">project </w:t>
-      </w:r>
-      <w:r>
-        <w:t xml:space="preserve">is </w:t>
-      </w:r>
-      <w:r>
-        <w:t xml:space="preserve">the realization of a </w:t>
-      </w:r>
-      <w:r>
-        <w:t xml:space="preserve">hole spin </w:t>
-      </w:r>
-      <w:r>
-        <w:t>qubit in a so far unexplored type of material system, namely Ge hut</w:t>
-      </w:r>
-      <w:r>
-        <w:t>-</w:t>
-      </w:r>
-      <w:r>
-        <w:t xml:space="preserve">wires. To goal is to achieve as long coherence times as possible with as short as possible manipulation times. More concretely, the first measurements to be performed are the ones for </w:t>
-      </w:r>
-      <w:r>
-        <w:lastRenderedPageBreak/>
-        <w:t>determining the spin relaxation time T</w:t>
-      </w:r>
-      <w:r>
-        <w:rPr>
-          <w:vertAlign w:val="subscript"/>
-        </w:rPr>
-        <w:t>1</w:t>
-      </w:r>
-      <w:r>
-        <w:t xml:space="preserve"> . Subsequently, experiments in order to investigate the coherence times of the qubit are going to be performed. Spin manipulation experiments for measuring the spin dephasing time T</w:t>
-      </w:r>
-      <w:r>
-        <w:rPr>
-          <w:vertAlign w:val="subscript"/>
-        </w:rPr>
-        <w:t>2</w:t>
-      </w:r>
-      <w:r>
-        <w:t>*, the spin coherence time using spin echo technique T</w:t>
-      </w:r>
-      <w:r>
-        <w:rPr>
-          <w:vertAlign w:val="subscript"/>
-        </w:rPr>
-        <w:t>2</w:t>
-      </w:r>
-      <w:r>
-        <w:rPr>
-          <w:vertAlign w:val="superscript"/>
-        </w:rPr>
-        <w:t>ECHO</w:t>
-      </w:r>
-      <w:r>
-        <w:t xml:space="preserve">, and the spin coherence time using the </w:t>
-      </w:r>
-      <w:r>
-        <w:t>Carr-Purcell-Meiboom-Gill</w:t>
-      </w:r>
-      <w:r>
-        <w:t xml:space="preserve"> </w:t>
-      </w:r>
-      <w:r>
-        <w:t>(CPMG) pulse sequence technique T</w:t>
-      </w:r>
-      <w:r>
-        <w:rPr>
-          <w:vertAlign w:val="subscript"/>
-        </w:rPr>
-        <w:t>2</w:t>
-      </w:r>
-      <w:r>
-        <w:rPr>
-          <w:sz w:val="20"/>
-          <w:vertAlign w:val="superscript"/>
-        </w:rPr>
-        <w:t>CPMG</w:t>
-      </w:r>
-      <w:r>
-        <w:t>, are going to be conducted.</w:t>
-      </w:r>
-    </w:p>
-    <w:p>
-      <w:pPr>
-        <w:pStyle w:val="Heading3"/>
-      </w:pPr>
-      <w:bookmarkStart w:id="7" w:name="_Toc462309044"/>
-      <w:r>
-        <w:t>Definition of the problem</w:t>
       </w:r>
       <w:bookmarkEnd w:id="7"/>
     </w:p>
     <w:p>
       <w:r>
-        <w:rPr>
-          <w:b/>
-        </w:rPr>
-        <w:t xml:space="preserve">Since </w:t>
-      </w:r>
-      <w:r>
-        <w:rPr>
-          <w:b/>
-        </w:rPr>
-        <w:t>charge transport</w:t>
-      </w:r>
-      <w:r>
-        <w:rPr>
-          <w:b/>
-        </w:rPr>
-        <w:t xml:space="preserve"> through the </w:t>
-      </w:r>
-      <w:r>
-        <w:rPr>
-          <w:b/>
-        </w:rPr>
-        <w:t xml:space="preserve">QD hosting the </w:t>
-      </w:r>
-      <w:r>
-        <w:rPr>
-          <w:b/>
-        </w:rPr>
-        <w:t>qubit</w:t>
-      </w:r>
-      <w:r>
-        <w:rPr>
-          <w:b/>
-        </w:rPr>
-        <w:t xml:space="preserve"> </w:t>
-      </w:r>
-      <w:r>
-        <w:rPr>
-          <w:b/>
-        </w:rPr>
+        <w:t xml:space="preserve">The aim of this </w:t>
+      </w:r>
+      <w:r>
+        <w:t xml:space="preserve">project </w:t>
+      </w:r>
+      <w:r>
         <w:t xml:space="preserve">is </w:t>
       </w:r>
       <w:r>
-        <w:rPr>
-          <w:b/>
-        </w:rPr>
-        <w:t xml:space="preserve">in </w:t>
-      </w:r>
-      <w:r>
-        <w:rPr>
-          <w:b/>
-        </w:rPr>
-        <w:t xml:space="preserve">many </w:t>
-      </w:r>
-      <w:r>
-        <w:rPr>
-          <w:b/>
-        </w:rPr>
-        <w:t>qubit experiments</w:t>
-      </w:r>
-      <w:r>
-        <w:rPr>
-          <w:b/>
-        </w:rPr>
-        <w:t xml:space="preserve"> </w:t>
-      </w:r>
-      <w:r>
-        <w:rPr>
-          <w:b/>
-        </w:rPr>
-        <w:t xml:space="preserve">unwanted because it is an invasive method, </w:t>
-      </w:r>
-      <w:r>
-        <w:rPr>
-          <w:b/>
-        </w:rPr>
-        <w:t xml:space="preserve">many groups use charge sensors (quantum point contacts or QDs) for reading out the state of the qubit. </w:t>
-      </w:r>
-      <w:r>
-        <w:t xml:space="preserve">The charge sensor is </w:t>
-      </w:r>
-      <w:r>
-        <w:t>electrostatically coupled and thus sensitive</w:t>
-      </w:r>
-      <w:r>
-        <w:t xml:space="preserve"> to </w:t>
-      </w:r>
-      <w:r>
-        <w:t xml:space="preserve">the </w:t>
-      </w:r>
-      <w:r>
-        <w:t xml:space="preserve">charge configuration in </w:t>
-      </w:r>
-      <w:r>
-        <w:t>the</w:t>
-      </w:r>
-      <w:r>
-        <w:t xml:space="preserve"> qubit</w:t>
-      </w:r>
-      <w:r>
-        <w:t xml:space="preserve">. </w:t>
-      </w:r>
-      <w:r>
-        <w:t>The c</w:t>
-      </w:r>
-      <w:r>
-        <w:t xml:space="preserve">harge sensor </w:t>
-      </w:r>
-      <w:r>
-        <w:t>itself is</w:t>
-      </w:r>
-      <w:r>
-        <w:t xml:space="preserve"> well coupled to ohmic contacts </w:t>
-      </w:r>
-      <w:r>
-        <w:t>and therefore</w:t>
-      </w:r>
-      <w:r>
-        <w:t xml:space="preserve"> it is</w:t>
-      </w:r>
-      <w:r>
-        <w:t xml:space="preserve"> suitable for charge transport measurements</w:t>
-      </w:r>
-      <w:r>
-        <w:t xml:space="preserve"> (DC current readout, AC current readout)</w:t>
-      </w:r>
-      <w:r>
-        <w:t xml:space="preserve"> and ohmic reflectometry.</w:t>
-      </w:r>
-      <w:r>
-        <w:t xml:space="preserve"> </w:t>
+        <w:t xml:space="preserve">the realization of a </w:t>
+      </w:r>
+      <w:proofErr w:type="gramStart"/>
+      <w:r>
+        <w:t>hole</w:t>
+      </w:r>
+      <w:proofErr w:type="gramEnd"/>
+      <w:r>
+        <w:t xml:space="preserve"> spin </w:t>
+      </w:r>
+      <w:r>
+        <w:t>qubit in a so far unexplored type of material system, namely Ge hut</w:t>
+      </w:r>
+      <w:r>
+        <w:t>-</w:t>
+      </w:r>
+      <w:r>
+        <w:t xml:space="preserve">wires. To goal is to achieve as long coherence times as possible with as short as possible manipulation times. More concretely, the first measurements to be performed are the ones for </w:t>
+      </w:r>
+      <w:r>
+        <w:lastRenderedPageBreak/>
+        <w:t xml:space="preserve">determining the spin relaxation time </w:t>
+      </w:r>
+      <w:proofErr w:type="gramStart"/>
+      <w:r>
+        <w:t>T</w:t>
+      </w:r>
+      <w:r>
+        <w:rPr>
+          <w:vertAlign w:val="subscript"/>
+        </w:rPr>
+        <w:t>1</w:t>
+      </w:r>
+      <w:r>
+        <w:t xml:space="preserve"> .</w:t>
+      </w:r>
+      <w:proofErr w:type="gramEnd"/>
+      <w:r>
+        <w:t xml:space="preserve"> Subsequently, experiments in order to investigate the coherence times of the qubit are going to be performed. Spin manipulation experiments for measuring the spin dephasing time T</w:t>
+      </w:r>
+      <w:r>
+        <w:rPr>
+          <w:vertAlign w:val="subscript"/>
+        </w:rPr>
+        <w:t>2</w:t>
+      </w:r>
+      <w:r>
+        <w:t>*, the spin coherence time using spin echo technique T</w:t>
+      </w:r>
+      <w:r>
+        <w:rPr>
+          <w:vertAlign w:val="subscript"/>
+        </w:rPr>
+        <w:t>2</w:t>
+      </w:r>
+      <w:r>
+        <w:rPr>
+          <w:vertAlign w:val="superscript"/>
+        </w:rPr>
+        <w:t>ECHO</w:t>
+      </w:r>
+      <w:r>
+        <w:t xml:space="preserve">, and the spin coherence time using the </w:t>
+      </w:r>
+      <w:proofErr w:type="spellStart"/>
+      <w:r>
+        <w:t>Carr</w:t>
+      </w:r>
+      <w:proofErr w:type="spellEnd"/>
+      <w:r>
+        <w:t>-Purcell-</w:t>
+      </w:r>
+      <w:proofErr w:type="spellStart"/>
+      <w:r>
+        <w:t>Meiboom</w:t>
+      </w:r>
+      <w:proofErr w:type="spellEnd"/>
+      <w:r>
+        <w:t>-Gill</w:t>
+      </w:r>
+      <w:r>
+        <w:t xml:space="preserve"> </w:t>
+      </w:r>
+      <w:r>
+        <w:t>(CPMG) pulse sequence technique T</w:t>
+      </w:r>
+      <w:r>
+        <w:rPr>
+          <w:vertAlign w:val="subscript"/>
+        </w:rPr>
+        <w:t>2</w:t>
+      </w:r>
+      <w:r>
+        <w:rPr>
+          <w:sz w:val="20"/>
+          <w:vertAlign w:val="superscript"/>
+        </w:rPr>
+        <w:t>CPMG</w:t>
+      </w:r>
+      <w:r>
+        <w:t>, are going to be conducted.</w:t>
       </w:r>
     </w:p>
     <w:p>
-      <w:r>
-        <w:rPr>
-          <w:b/>
-        </w:rPr>
-        <w:t>However, c</w:t>
-      </w:r>
-      <w:r>
-        <w:rPr>
-          <w:b/>
-        </w:rPr>
-        <w:t>harge</w:t>
-      </w:r>
-      <w:r>
-        <w:rPr>
-          <w:b/>
-        </w:rPr>
-        <w:t xml:space="preserve"> sensors</w:t>
-      </w:r>
-      <w:r>
-        <w:rPr>
-          <w:b/>
-        </w:rPr>
-        <w:t xml:space="preserve"> suffer from thermal broadening </w:t>
-      </w:r>
-      <w:r>
-        <w:rPr>
-          <w:b/>
-        </w:rPr>
-        <w:t xml:space="preserve">of the conductance features (coulomb peaks, conductance plateaus) </w:t>
-      </w:r>
-      <w:r>
-        <w:rPr>
-          <w:b/>
-        </w:rPr>
-        <w:t>wh</w:t>
-      </w:r>
-      <w:r>
-        <w:rPr>
-          <w:b/>
-        </w:rPr>
-        <w:t xml:space="preserve">ich </w:t>
-      </w:r>
-      <w:r>
-        <w:rPr>
-          <w:b/>
-        </w:rPr>
-        <w:t>lowers the sensitiv</w:t>
-      </w:r>
-      <w:r>
-        <w:rPr>
-          <w:b/>
-        </w:rPr>
-        <w:t xml:space="preserve">ity </w:t>
-      </w:r>
-      <w:r>
-        <w:rPr>
-          <w:b/>
-        </w:rPr>
-        <w:t xml:space="preserve">and </w:t>
-      </w:r>
-      <w:r>
-        <w:rPr>
-          <w:b/>
-        </w:rPr>
-        <w:t xml:space="preserve">thus </w:t>
-      </w:r>
-      <w:r>
-        <w:rPr>
-          <w:b/>
-        </w:rPr>
-        <w:t xml:space="preserve">the </w:t>
-      </w:r>
-      <w:r>
-        <w:rPr>
-          <w:b/>
-        </w:rPr>
-        <w:t xml:space="preserve">readout </w:t>
-      </w:r>
-      <w:r>
-        <w:rPr>
-          <w:b/>
-        </w:rPr>
-        <w:t>speed</w:t>
-      </w:r>
-      <w:r>
-        <w:rPr>
-          <w:b/>
-        </w:rPr>
-        <w:t>.</w:t>
-      </w:r>
-      <w:r>
-        <w:rPr>
-          <w:b/>
-        </w:rPr>
-        <w:t xml:space="preserve"> </w:t>
-      </w:r>
-      <w:r>
-        <w:rPr>
-          <w:b/>
-        </w:rPr>
-        <w:t>In addition, t</w:t>
-      </w:r>
-      <w:r>
-        <w:rPr>
-          <w:b/>
-        </w:rPr>
-        <w:t>he</w:t>
-      </w:r>
-      <w:r>
-        <w:rPr>
-          <w:b/>
-        </w:rPr>
-        <w:t xml:space="preserve">ir gate voltage needs also to be continuously adapted in order to compensate the influence of the </w:t>
-      </w:r>
-      <w:r>
-        <w:rPr>
-          <w:b/>
-        </w:rPr>
-        <w:t xml:space="preserve">qubit </w:t>
-      </w:r>
-      <w:r>
-        <w:rPr>
-          <w:b/>
-        </w:rPr>
-        <w:t>gates</w:t>
-      </w:r>
-      <w:r>
-        <w:rPr>
-          <w:b/>
-        </w:rPr>
-        <w:t xml:space="preserve"> on their conductance. </w:t>
-      </w:r>
-      <w:r>
-        <w:rPr>
-          <w:b/>
-        </w:rPr>
-        <w:t>Finally</w:t>
-      </w:r>
-      <w:r>
-        <w:rPr>
-          <w:b/>
-        </w:rPr>
-        <w:t>, by looking into the future,</w:t>
-      </w:r>
-      <w:r>
-        <w:rPr>
-          <w:b/>
-        </w:rPr>
-        <w:t xml:space="preserve"> </w:t>
-      </w:r>
-      <w:r>
-        <w:rPr>
-          <w:b/>
-        </w:rPr>
-        <w:t xml:space="preserve">for </w:t>
-      </w:r>
-      <w:r>
-        <w:rPr>
-          <w:b/>
-        </w:rPr>
-        <w:t xml:space="preserve">the realization of a </w:t>
-      </w:r>
-      <w:r>
-        <w:rPr>
-          <w:b/>
-        </w:rPr>
-        <w:t xml:space="preserve">usable quantum </w:t>
-      </w:r>
-      <w:r>
-        <w:rPr>
-          <w:b/>
-        </w:rPr>
-        <w:t>processor</w:t>
-      </w:r>
-      <w:r>
-        <w:rPr>
-          <w:b/>
-        </w:rPr>
-        <w:t>,</w:t>
-      </w:r>
-      <w:r>
-        <w:rPr>
-          <w:b/>
-        </w:rPr>
-        <w:t xml:space="preserve"> </w:t>
-      </w:r>
-      <w:r>
-        <w:rPr>
-          <w:b/>
-        </w:rPr>
-        <w:t xml:space="preserve">the </w:t>
-      </w:r>
-      <w:r>
-        <w:rPr>
-          <w:b/>
-        </w:rPr>
-        <w:t xml:space="preserve">qubit number needs to be </w:t>
-      </w:r>
-      <w:r>
-        <w:rPr>
-          <w:b/>
-        </w:rPr>
-        <w:t xml:space="preserve">drastically </w:t>
-      </w:r>
-      <w:r>
-        <w:rPr>
-          <w:b/>
-        </w:rPr>
-        <w:t>scaled up</w:t>
-      </w:r>
-      <w:r>
-        <w:rPr>
-          <w:b/>
-        </w:rPr>
-        <w:t xml:space="preserve">. Adding charge sensors next to each qubit </w:t>
-      </w:r>
-      <w:r>
-        <w:rPr>
-          <w:b/>
-        </w:rPr>
-        <w:t>will lead to additional complexity.</w:t>
-      </w:r>
+      <w:pPr>
+        <w:pStyle w:val="Heading3"/>
+      </w:pPr>
+      <w:bookmarkStart w:id="8" w:name="_Toc462309044"/>
+      <w:r>
+        <w:t>Definition of the problem</w:t>
+      </w:r>
+      <w:bookmarkEnd w:id="8"/>
     </w:p>
     <w:p>
-      <w:pPr>
-        <w:rPr>
-          <w:b/>
-        </w:rPr>
-      </w:pPr>
-      <w:r>
-        <w:rPr>
-          <w:b/>
-        </w:rPr>
-        <w:t xml:space="preserve">I will read out the state of the qubits by means of gate reflectometry. </w:t>
-      </w:r>
-      <w:r>
-        <w:rPr>
-          <w:b/>
-        </w:rPr>
-        <w:t>Gate reflectometry</w:t>
-      </w:r>
-      <w:r>
-        <w:rPr>
-          <w:b/>
-        </w:rPr>
-        <w:t xml:space="preserve"> </w:t>
-      </w:r>
-      <w:r>
-        <w:rPr>
-          <w:b/>
-        </w:rPr>
-        <w:t xml:space="preserve">does not suffer from </w:t>
-      </w:r>
-      <w:r>
-        <w:rPr>
-          <w:b/>
-        </w:rPr>
+      <w:r>
+        <w:rPr>
+          <w:b/>
+        </w:rPr>
+        <w:t xml:space="preserve">Since </w:t>
+      </w:r>
+      <w:r>
+        <w:rPr>
+          <w:b/>
+        </w:rPr>
+        <w:t>charge transport</w:t>
+      </w:r>
+      <w:r>
+        <w:rPr>
+          <w:b/>
+        </w:rPr>
+        <w:t xml:space="preserve"> through the </w:t>
+      </w:r>
+      <w:r>
+        <w:rPr>
+          <w:b/>
+        </w:rPr>
+        <w:t xml:space="preserve">QD hosting the </w:t>
+      </w:r>
+      <w:r>
+        <w:rPr>
+          <w:b/>
+        </w:rPr>
+        <w:t>qubit</w:t>
+      </w:r>
+      <w:r>
+        <w:rPr>
+          <w:b/>
+        </w:rPr>
+        <w:t xml:space="preserve"> </w:t>
+      </w:r>
+      <w:r>
+        <w:rPr>
+          <w:b/>
+        </w:rPr>
+        <w:t xml:space="preserve">is </w:t>
+      </w:r>
+      <w:r>
+        <w:rPr>
+          <w:b/>
+        </w:rPr>
+        <w:t xml:space="preserve">in </w:t>
+      </w:r>
+      <w:r>
+        <w:rPr>
+          <w:b/>
+        </w:rPr>
+        <w:t xml:space="preserve">many </w:t>
+      </w:r>
+      <w:r>
+        <w:rPr>
+          <w:b/>
+        </w:rPr>
+        <w:t>qubit experiments</w:t>
+      </w:r>
+      <w:r>
+        <w:rPr>
+          <w:b/>
+        </w:rPr>
+        <w:t xml:space="preserve"> </w:t>
+      </w:r>
+      <w:r>
+        <w:rPr>
+          <w:b/>
+        </w:rPr>
+        <w:t xml:space="preserve">unwanted because it is an invasive method, </w:t>
+      </w:r>
+      <w:r>
+        <w:rPr>
+          <w:b/>
+        </w:rPr>
+        <w:t xml:space="preserve">many groups use charge sensors (quantum point contacts or QDs) for reading out the state of the qubit. </w:t>
+      </w:r>
+      <w:r>
+        <w:t xml:space="preserve">The charge sensor is </w:t>
+      </w:r>
+      <w:r>
+        <w:t>electrostatically coupled and thus sensitive</w:t>
+      </w:r>
+      <w:r>
+        <w:t xml:space="preserve"> to </w:t>
+      </w:r>
+      <w:r>
         <w:t xml:space="preserve">the </w:t>
       </w:r>
       <w:r>
-        <w:rPr>
-          <w:b/>
-        </w:rPr>
-        <w:t>previously listed problems</w:t>
-      </w:r>
-      <w:r>
-        <w:rPr>
-          <w:b/>
-        </w:rPr>
-        <w:t>.</w:t>
+        <w:t xml:space="preserve">charge configuration in </w:t>
+      </w:r>
+      <w:r>
+        <w:t>the</w:t>
+      </w:r>
+      <w:r>
+        <w:t xml:space="preserve"> qubit</w:t>
+      </w:r>
+      <w:r>
+        <w:t xml:space="preserve">. </w:t>
+      </w:r>
+      <w:r>
+        <w:t>The c</w:t>
+      </w:r>
+      <w:r>
+        <w:t xml:space="preserve">harge sensor </w:t>
+      </w:r>
+      <w:r>
+        <w:t>itself is</w:t>
+      </w:r>
+      <w:r>
+        <w:t xml:space="preserve"> well coupled to </w:t>
+      </w:r>
+      <w:proofErr w:type="spellStart"/>
+      <w:r>
+        <w:t>ohmic</w:t>
+      </w:r>
+      <w:proofErr w:type="spellEnd"/>
+      <w:r>
+        <w:t xml:space="preserve"> contacts </w:t>
+      </w:r>
+      <w:r>
+        <w:t>and therefore</w:t>
+      </w:r>
+      <w:r>
+        <w:t xml:space="preserve"> it is</w:t>
+      </w:r>
+      <w:r>
+        <w:t xml:space="preserve"> suitable for charge transport measurements</w:t>
+      </w:r>
+      <w:r>
+        <w:t xml:space="preserve"> (DC current readout, AC current readout)</w:t>
+      </w:r>
+      <w:r>
+        <w:t xml:space="preserve"> and </w:t>
+      </w:r>
+      <w:proofErr w:type="spellStart"/>
+      <w:r>
+        <w:t>ohmic</w:t>
+      </w:r>
+      <w:proofErr w:type="spellEnd"/>
+      <w:r>
+        <w:t xml:space="preserve"> reflectometry.</w:t>
+      </w:r>
+      <w:r>
+        <w:t xml:space="preserve"> </w:t>
       </w:r>
     </w:p>
     <w:p>
       <w:r>
+        <w:rPr>
+          <w:b/>
+        </w:rPr>
+        <w:t>However, c</w:t>
+      </w:r>
+      <w:r>
+        <w:rPr>
+          <w:b/>
+        </w:rPr>
+        <w:t>harge</w:t>
+      </w:r>
+      <w:r>
+        <w:rPr>
+          <w:b/>
+        </w:rPr>
+        <w:t xml:space="preserve"> sensors</w:t>
+      </w:r>
+      <w:r>
+        <w:rPr>
+          <w:b/>
+        </w:rPr>
+        <w:t xml:space="preserve"> suffer from thermal broadening </w:t>
+      </w:r>
+      <w:r>
+        <w:rPr>
+          <w:b/>
+        </w:rPr>
+        <w:t xml:space="preserve">of the conductance features (coulomb peaks, conductance plateaus) </w:t>
+      </w:r>
+      <w:r>
+        <w:rPr>
+          <w:b/>
+        </w:rPr>
+        <w:t>wh</w:t>
+      </w:r>
+      <w:r>
+        <w:rPr>
+          <w:b/>
+        </w:rPr>
+        <w:t xml:space="preserve">ich </w:t>
+      </w:r>
+      <w:r>
+        <w:rPr>
+          <w:b/>
+        </w:rPr>
+        <w:t>lowers the sensitiv</w:t>
+      </w:r>
+      <w:r>
+        <w:rPr>
+          <w:b/>
+        </w:rPr>
+        <w:t xml:space="preserve">ity </w:t>
+      </w:r>
+      <w:r>
+        <w:rPr>
+          <w:b/>
+        </w:rPr>
+        <w:t xml:space="preserve">and </w:t>
+      </w:r>
+      <w:r>
+        <w:rPr>
+          <w:b/>
+        </w:rPr>
+        <w:t xml:space="preserve">thus </w:t>
+      </w:r>
+      <w:r>
+        <w:rPr>
+          <w:b/>
+        </w:rPr>
+        <w:t xml:space="preserve">the </w:t>
+      </w:r>
+      <w:r>
+        <w:rPr>
+          <w:b/>
+        </w:rPr>
+        <w:t xml:space="preserve">readout </w:t>
+      </w:r>
+      <w:r>
+        <w:rPr>
+          <w:b/>
+        </w:rPr>
+        <w:t>speed</w:t>
+      </w:r>
+      <w:r>
+        <w:rPr>
+          <w:b/>
+        </w:rPr>
+        <w:t>.</w:t>
+      </w:r>
+      <w:r>
+        <w:rPr>
+          <w:b/>
+        </w:rPr>
+        <w:t xml:space="preserve"> </w:t>
+      </w:r>
+      <w:r>
+        <w:rPr>
+          <w:b/>
+        </w:rPr>
+        <w:t>In addition, t</w:t>
+      </w:r>
+      <w:r>
+        <w:rPr>
+          <w:b/>
+        </w:rPr>
+        <w:t>he</w:t>
+      </w:r>
+      <w:r>
+        <w:rPr>
+          <w:b/>
+        </w:rPr>
+        <w:t xml:space="preserve">ir gate voltage needs also to be continuously adapted in order to compensate the influence of the </w:t>
+      </w:r>
+      <w:r>
+        <w:rPr>
+          <w:b/>
+        </w:rPr>
+        <w:t xml:space="preserve">qubit </w:t>
+      </w:r>
+      <w:r>
+        <w:rPr>
+          <w:b/>
+        </w:rPr>
+        <w:t>gates</w:t>
+      </w:r>
+      <w:r>
+        <w:rPr>
+          <w:b/>
+        </w:rPr>
+        <w:t xml:space="preserve"> on their conductance. </w:t>
+      </w:r>
+      <w:r>
+        <w:rPr>
+          <w:b/>
+        </w:rPr>
+        <w:t>Finally</w:t>
+      </w:r>
+      <w:r>
+        <w:rPr>
+          <w:b/>
+        </w:rPr>
+        <w:t>, by looking into the future,</w:t>
+      </w:r>
+      <w:r>
+        <w:rPr>
+          <w:b/>
+        </w:rPr>
+        <w:t xml:space="preserve"> </w:t>
+      </w:r>
+      <w:r>
+        <w:rPr>
+          <w:b/>
+        </w:rPr>
+        <w:t xml:space="preserve">for </w:t>
+      </w:r>
+      <w:r>
+        <w:rPr>
+          <w:b/>
+        </w:rPr>
+        <w:t xml:space="preserve">the realization of a </w:t>
+      </w:r>
+      <w:r>
+        <w:rPr>
+          <w:b/>
+        </w:rPr>
+        <w:t xml:space="preserve">usable quantum </w:t>
+      </w:r>
+      <w:r>
+        <w:rPr>
+          <w:b/>
+        </w:rPr>
+        <w:t>processor</w:t>
+      </w:r>
+      <w:r>
+        <w:rPr>
+          <w:b/>
+        </w:rPr>
+        <w:t>,</w:t>
+      </w:r>
+      <w:r>
+        <w:rPr>
+          <w:b/>
+        </w:rPr>
+        <w:t xml:space="preserve"> </w:t>
+      </w:r>
+      <w:r>
+        <w:rPr>
+          <w:b/>
+        </w:rPr>
+        <w:t xml:space="preserve">the </w:t>
+      </w:r>
+      <w:r>
+        <w:rPr>
+          <w:b/>
+        </w:rPr>
+        <w:t xml:space="preserve">qubit number needs to be </w:t>
+      </w:r>
+      <w:r>
+        <w:rPr>
+          <w:b/>
+        </w:rPr>
+        <w:t xml:space="preserve">drastically </w:t>
+      </w:r>
+      <w:r>
+        <w:rPr>
+          <w:b/>
+        </w:rPr>
+        <w:t>scaled up</w:t>
+      </w:r>
+      <w:r>
+        <w:rPr>
+          <w:b/>
+        </w:rPr>
+        <w:t xml:space="preserve">. Adding charge sensors next to each qubit </w:t>
+      </w:r>
+      <w:r>
+        <w:rPr>
+          <w:b/>
+        </w:rPr>
+        <w:t>lead</w:t>
+      </w:r>
+      <w:r>
+        <w:rPr>
+          <w:b/>
+        </w:rPr>
+        <w:t>s</w:t>
+      </w:r>
+      <w:r>
+        <w:rPr>
+          <w:b/>
+        </w:rPr>
+        <w:t xml:space="preserve"> to additional complexity.</w:t>
+      </w:r>
+    </w:p>
+    <w:p>
+      <w:pPr>
+        <w:rPr>
+          <w:b/>
+        </w:rPr>
+      </w:pPr>
+      <w:r>
+        <w:rPr>
+          <w:b/>
+        </w:rPr>
+        <w:t xml:space="preserve">I will read out the state of the qubits by means of gate reflectometry. </w:t>
+      </w:r>
+      <w:r>
+        <w:rPr>
+          <w:b/>
+        </w:rPr>
+        <w:t>Gate reflectometry</w:t>
+      </w:r>
+      <w:r>
+        <w:rPr>
+          <w:b/>
+        </w:rPr>
+        <w:t xml:space="preserve"> </w:t>
+      </w:r>
+      <w:r>
+        <w:rPr>
+          <w:b/>
+        </w:rPr>
+        <w:t xml:space="preserve">does not suffer from </w:t>
+      </w:r>
+      <w:r>
+        <w:rPr>
+          <w:b/>
+        </w:rPr>
+        <w:t xml:space="preserve">the </w:t>
+      </w:r>
+      <w:r>
+        <w:rPr>
+          <w:b/>
+        </w:rPr>
+        <w:t>previously listed problems</w:t>
+      </w:r>
+      <w:r>
+        <w:rPr>
+          <w:b/>
+        </w:rPr>
+        <w:t>.</w:t>
+      </w:r>
+    </w:p>
+    <w:p>
+      <w:r>
         <w:t>By connecting</w:t>
       </w:r>
       <w:r>
@@ -6809,7 +7247,23 @@
         <w:t xml:space="preserve">a </w:t>
       </w:r>
       <w:r>
-        <w:t xml:space="preserve">GaAs/AlGaAs heterostructure </w:t>
+        <w:t>GaAs/</w:t>
+      </w:r>
+      <w:proofErr w:type="spellStart"/>
+      <w:r>
+        <w:t>AlGaAs</w:t>
+      </w:r>
+      <w:proofErr w:type="spellEnd"/>
+      <w:r>
+        <w:t xml:space="preserve"> </w:t>
+      </w:r>
+      <w:proofErr w:type="spellStart"/>
+      <w:r>
+        <w:t>heterostructure</w:t>
+      </w:r>
+      <w:proofErr w:type="spellEnd"/>
+      <w:r>
+        <w:t xml:space="preserve"> </w:t>
       </w:r>
       <w:r>
         <w:t>double quantum dot (</w:t>
@@ -6830,16 +7284,18 @@
         <w:t>a</w:t>
       </w:r>
       <w:r>
-        <w:t xml:space="preserve"> lumped element resonator </w:t>
-      </w:r>
-      <w:r>
-        <w:t xml:space="preserve">acting </w:t>
-      </w:r>
-      <w:r>
-        <w:t>as a gate reflectometry circuit</w:t>
-      </w:r>
-      <w:r>
-        <w:t xml:space="preserve">, J. I. Colless et al. achieved </w:t>
+        <w:t xml:space="preserve"> lumped element matching circuit,</w:t>
+      </w:r>
+      <w:r>
+        <w:t xml:space="preserve"> J. I. </w:t>
+      </w:r>
+      <w:proofErr w:type="spellStart"/>
+      <w:r>
+        <w:t>Colless</w:t>
+      </w:r>
+      <w:proofErr w:type="spellEnd"/>
+      <w:r>
+        <w:t xml:space="preserve"> et al. achieved </w:t>
       </w:r>
       <w:r>
         <w:t xml:space="preserve">a </w:t>
@@ -6851,256 +7307,288 @@
         <w:rPr>
           <w:vertAlign w:val="superscript"/>
         </w:rPr>
+        <w:t>-1/</w:t>
+      </w:r>
+      <w:proofErr w:type="gramStart"/>
+      <w:r>
+        <w:rPr>
+          <w:vertAlign w:val="superscript"/>
+        </w:rPr>
+        <w:t>2</w:t>
+      </w:r>
+      <w:r>
+        <w:t xml:space="preserve"> </w:t>
+      </w:r>
+      <w:r>
+        <w:t xml:space="preserve"> [</w:t>
+      </w:r>
+      <w:proofErr w:type="gramEnd"/>
+      <w:r>
+        <w:t>14</w:t>
+      </w:r>
+      <w:r>
+        <w:t>]</w:t>
+      </w:r>
+      <w:r>
+        <w:t>.</w:t>
+      </w:r>
+      <w:r>
+        <w:t xml:space="preserve"> </w:t>
+      </w:r>
+      <w:r>
+        <w:t>L</w:t>
+      </w:r>
+      <w:r>
+        <w:t xml:space="preserve">ast year, </w:t>
+      </w:r>
+      <w:r>
+        <w:t xml:space="preserve">M.F. Gonzalez – </w:t>
+      </w:r>
+      <w:proofErr w:type="spellStart"/>
+      <w:r>
+        <w:t>Zalba</w:t>
+      </w:r>
+      <w:proofErr w:type="spellEnd"/>
+      <w:r>
+        <w:t xml:space="preserve"> et al. reported </w:t>
+      </w:r>
+      <w:r>
+        <w:t>a</w:t>
+      </w:r>
+      <w:r>
+        <w:t>n improved</w:t>
+      </w:r>
+      <w:r>
+        <w:t xml:space="preserve"> </w:t>
+      </w:r>
+      <w:r>
+        <w:t xml:space="preserve">charge </w:t>
+      </w:r>
+      <w:r>
+        <w:t xml:space="preserve">sensitivity </w:t>
+      </w:r>
+      <w:r>
+        <w:t xml:space="preserve">of </w:t>
+      </w:r>
+      <w:r>
+        <w:t xml:space="preserve">37 </w:t>
+      </w:r>
+      <w:r>
+        <w:t>μ</w:t>
+      </w:r>
+      <w:r>
+        <w:t>eHz</w:t>
+      </w:r>
+      <w:r>
+        <w:rPr>
+          <w:vertAlign w:val="superscript"/>
+        </w:rPr>
         <w:t>-1/2</w:t>
       </w:r>
       <w:r>
         <w:t xml:space="preserve"> </w:t>
       </w:r>
       <w:r>
-        <w:t xml:space="preserve"> [14</w:t>
+        <w:t xml:space="preserve">by </w:t>
+      </w:r>
+      <w:r>
+        <w:t>using</w:t>
+      </w:r>
+      <w:r>
+        <w:t xml:space="preserve"> </w:t>
+      </w:r>
+      <w:r>
+        <w:t xml:space="preserve">a </w:t>
+      </w:r>
+      <w:r>
+        <w:t>similar</w:t>
+      </w:r>
+      <w:r>
+        <w:t xml:space="preserve"> gate reflectometry</w:t>
+      </w:r>
+      <w:r>
+        <w:t xml:space="preserve"> approach</w:t>
+      </w:r>
+      <w:r>
+        <w:t xml:space="preserve"> </w:t>
+      </w:r>
+      <w:r>
+        <w:t xml:space="preserve">for </w:t>
+      </w:r>
+      <w:r>
+        <w:t xml:space="preserve">a </w:t>
+      </w:r>
+      <w:r>
+        <w:t xml:space="preserve">silicon nanowire based </w:t>
+      </w:r>
+      <w:r>
+        <w:t>DQD</w:t>
+      </w:r>
+      <w:r>
+        <w:t xml:space="preserve"> </w:t>
+      </w:r>
+      <w:r>
+        <w:t xml:space="preserve">device </w:t>
+      </w:r>
+      <w:r>
+        <w:t>[15</w:t>
+      </w:r>
+      <w:r>
+        <w:t>].</w:t>
+      </w:r>
+      <w:r>
+        <w:t xml:space="preserve"> </w:t>
+      </w:r>
+      <w:r>
+        <w:t>The r</w:t>
+      </w:r>
+      <w:r>
+        <w:t xml:space="preserve">eported sensitivity </w:t>
+      </w:r>
+      <w:r>
+        <w:t xml:space="preserve">is </w:t>
+      </w:r>
+      <w:r>
+        <w:t xml:space="preserve">better </w:t>
+      </w:r>
+      <w:r>
+        <w:t>than</w:t>
+      </w:r>
+      <w:r>
+        <w:t xml:space="preserve"> </w:t>
+      </w:r>
+      <w:r>
+        <w:t>achieved with</w:t>
+      </w:r>
+      <w:r>
+        <w:t xml:space="preserve"> </w:t>
+      </w:r>
+      <w:proofErr w:type="spellStart"/>
+      <w:r>
+        <w:t>ohmic</w:t>
+      </w:r>
+      <w:proofErr w:type="spellEnd"/>
+      <w:r>
+        <w:t xml:space="preserve"> reflectometry in </w:t>
+      </w:r>
+      <w:r>
+        <w:t xml:space="preserve">charge sensors </w:t>
+      </w:r>
+      <w:r>
+        <w:t>such as 1</w:t>
+      </w:r>
+      <w:r>
+        <w:t>00</w:t>
+      </w:r>
+      <w:r>
+        <w:t xml:space="preserve"> </w:t>
+      </w:r>
+      <w:r>
+        <w:t>μ</w:t>
+      </w:r>
+      <w:r>
+        <w:t>eHz</w:t>
+      </w:r>
+      <w:r>
+        <w:rPr>
+          <w:vertAlign w:val="superscript"/>
+        </w:rPr>
+        <w:t>-1/2</w:t>
+      </w:r>
+      <w:r>
+        <w:t xml:space="preserve"> for </w:t>
+      </w:r>
+      <w:r>
+        <w:t xml:space="preserve">the </w:t>
+      </w:r>
+      <w:r>
+        <w:t>RF quantum point</w:t>
+      </w:r>
+      <w:r>
+        <w:t xml:space="preserve"> contact</w:t>
+      </w:r>
+      <w:r>
+        <w:t xml:space="preserve"> [</w:t>
+      </w:r>
+      <w:r>
+        <w:t>16</w:t>
       </w:r>
       <w:r>
         <w:t>]</w:t>
       </w:r>
       <w:r>
+        <w:t>,</w:t>
+      </w:r>
+      <w:r>
+        <w:t xml:space="preserve"> </w:t>
+      </w:r>
+      <w:r>
+        <w:t>but still worse than</w:t>
+      </w:r>
+      <w:r>
+        <w:t xml:space="preserve"> reported </w:t>
+      </w:r>
+      <w:r>
+        <w:t>1</w:t>
+      </w:r>
+      <w:r>
+        <w:t xml:space="preserve"> </w:t>
+      </w:r>
+      <w:r>
+        <w:t>μ</w:t>
+      </w:r>
+      <w:r>
+        <w:t>eHz</w:t>
+      </w:r>
+      <w:r>
+        <w:rPr>
+          <w:vertAlign w:val="superscript"/>
+        </w:rPr>
+        <w:t>-1/2</w:t>
+      </w:r>
+      <w:r>
+        <w:t xml:space="preserve"> </w:t>
+      </w:r>
+      <w:r>
+        <w:t xml:space="preserve">for </w:t>
+      </w:r>
+      <w:r>
+        <w:t>the</w:t>
+      </w:r>
+      <w:r>
+        <w:t xml:space="preserve"> </w:t>
+      </w:r>
+      <w:r>
+        <w:t xml:space="preserve">RF single electron transistor </w:t>
+      </w:r>
+      <w:r>
+        <w:t>[17</w:t>
+      </w:r>
+      <w:r>
+        <w:t>]</w:t>
+      </w:r>
+      <w:r>
         <w:t>.</w:t>
       </w:r>
       <w:r>
         <w:t xml:space="preserve"> </w:t>
       </w:r>
       <w:r>
-        <w:t>L</w:t>
-      </w:r>
-      <w:r>
-        <w:t xml:space="preserve">ast year, </w:t>
-      </w:r>
-      <w:r>
-        <w:t xml:space="preserve">M.F. Gonzalez – Zalba et al. reported </w:t>
-      </w:r>
-      <w:r>
-        <w:t>a</w:t>
-      </w:r>
-      <w:r>
-        <w:t>n improved</w:t>
-      </w:r>
-      <w:r>
-        <w:t xml:space="preserve"> </w:t>
-      </w:r>
-      <w:r>
-        <w:t xml:space="preserve">charge </w:t>
-      </w:r>
-      <w:r>
-        <w:t xml:space="preserve">sensitivity </w:t>
-      </w:r>
-      <w:r>
-        <w:t xml:space="preserve">of </w:t>
-      </w:r>
-      <w:r>
-        <w:t xml:space="preserve">37 </w:t>
-      </w:r>
-      <w:r>
-        <w:t>μ</w:t>
-      </w:r>
-      <w:r>
-        <w:t>eHz</w:t>
-      </w:r>
-      <w:r>
-        <w:rPr>
-          <w:vertAlign w:val="superscript"/>
-        </w:rPr>
-        <w:t>-1/2</w:t>
-      </w:r>
-      <w:r>
-        <w:t xml:space="preserve"> </w:t>
-      </w:r>
-      <w:r>
-        <w:t xml:space="preserve">by </w:t>
-      </w:r>
-      <w:r>
-        <w:t>using</w:t>
-      </w:r>
-      <w:r>
-        <w:t xml:space="preserve"> </w:t>
-      </w:r>
-      <w:r>
-        <w:t xml:space="preserve">a </w:t>
-      </w:r>
-      <w:r>
-        <w:t>similar</w:t>
-      </w:r>
-      <w:r>
-        <w:t xml:space="preserve"> gate reflectometry</w:t>
-      </w:r>
-      <w:r>
-        <w:t xml:space="preserve"> approach</w:t>
-      </w:r>
-      <w:r>
-        <w:t xml:space="preserve"> </w:t>
-      </w:r>
-      <w:r>
-        <w:t xml:space="preserve">for </w:t>
-      </w:r>
-      <w:r>
-        <w:t xml:space="preserve">a </w:t>
-      </w:r>
-      <w:r>
-        <w:t xml:space="preserve">silicon nanowire based </w:t>
-      </w:r>
-      <w:r>
-        <w:t>DQD</w:t>
-      </w:r>
-      <w:r>
-        <w:t xml:space="preserve"> </w:t>
-      </w:r>
-      <w:r>
-        <w:t xml:space="preserve">device </w:t>
-      </w:r>
-      <w:r>
-        <w:t>[15</w:t>
-      </w:r>
-      <w:r>
-        <w:t>].</w:t>
-      </w:r>
-      <w:r>
-        <w:t xml:space="preserve"> </w:t>
-      </w:r>
-      <w:r>
-        <w:t>The r</w:t>
-      </w:r>
-      <w:r>
-        <w:t xml:space="preserve">eported sensitivity </w:t>
-      </w:r>
-      <w:r>
-        <w:t xml:space="preserve">is </w:t>
-      </w:r>
-      <w:r>
-        <w:t xml:space="preserve">better </w:t>
-      </w:r>
-      <w:r>
-        <w:t>than</w:t>
-      </w:r>
-      <w:r>
-        <w:t xml:space="preserve"> </w:t>
-      </w:r>
-      <w:r>
-        <w:t>achieved with</w:t>
-      </w:r>
-      <w:r>
-        <w:t xml:space="preserve"> </w:t>
-      </w:r>
-      <w:r>
-        <w:t xml:space="preserve">ohmic reflectometry in </w:t>
-      </w:r>
-      <w:r>
-        <w:t xml:space="preserve">charge sensors </w:t>
-      </w:r>
-      <w:r>
-        <w:t>such as 1</w:t>
-      </w:r>
-      <w:r>
-        <w:t>00</w:t>
-      </w:r>
-      <w:r>
-        <w:t xml:space="preserve"> </w:t>
-      </w:r>
-      <w:r>
-        <w:t>μ</w:t>
-      </w:r>
-      <w:r>
-        <w:t>eHz</w:t>
-      </w:r>
-      <w:r>
-        <w:rPr>
-          <w:vertAlign w:val="superscript"/>
-        </w:rPr>
-        <w:t>-1/2</w:t>
-      </w:r>
-      <w:r>
-        <w:t xml:space="preserve"> for </w:t>
-      </w:r>
-      <w:r>
-        <w:t xml:space="preserve">the </w:t>
-      </w:r>
-      <w:r>
-        <w:t>RF quantum point</w:t>
-      </w:r>
-      <w:r>
-        <w:t xml:space="preserve"> contact</w:t>
-      </w:r>
-      <w:r>
-        <w:t xml:space="preserve"> [</w:t>
-      </w:r>
-      <w:r>
-        <w:t>16</w:t>
-      </w:r>
-      <w:r>
-        <w:t>]</w:t>
-      </w:r>
-      <w:r>
-        <w:t>,</w:t>
-      </w:r>
-      <w:r>
-        <w:t xml:space="preserve"> </w:t>
-      </w:r>
-      <w:r>
-        <w:t>but still worse than</w:t>
-      </w:r>
-      <w:r>
-        <w:t xml:space="preserve"> reported </w:t>
-      </w:r>
-      <w:r>
-        <w:t>1</w:t>
-      </w:r>
-      <w:r>
-        <w:t xml:space="preserve"> </w:t>
-      </w:r>
-      <w:r>
-        <w:t>μ</w:t>
-      </w:r>
-      <w:r>
-        <w:t>eHz</w:t>
-      </w:r>
-      <w:r>
-        <w:rPr>
-          <w:vertAlign w:val="superscript"/>
-        </w:rPr>
-        <w:t>-1/2</w:t>
-      </w:r>
-      <w:r>
-        <w:t xml:space="preserve"> </w:t>
-      </w:r>
-      <w:r>
-        <w:t xml:space="preserve">for </w:t>
-      </w:r>
-      <w:r>
-        <w:t>the</w:t>
-      </w:r>
-      <w:r>
-        <w:t xml:space="preserve"> </w:t>
-      </w:r>
-      <w:r>
-        <w:t xml:space="preserve">RF single electron transistor </w:t>
-      </w:r>
-      <w:r>
-        <w:t>[17</w:t>
-      </w:r>
-      <w:r>
-        <w:t>]</w:t>
-      </w:r>
-      <w:r>
-        <w:t>.</w:t>
-      </w:r>
-      <w:r>
-        <w:t xml:space="preserve"> </w:t>
-      </w:r>
-      <w:r>
         <w:t xml:space="preserve"> </w:t>
       </w:r>
       <w:r>
         <w:t xml:space="preserve">In this work </w:t>
       </w:r>
       <w:r>
-        <w:t xml:space="preserve">the goal is to achieve a charge sensitivity comparable or even faster than the one achieved for ohmic reflectometry. That will allow us to have a high BW system necessary for the qubit </w:t>
+        <w:t xml:space="preserve">the goal is to achieve a charge sensitivity comparable or even faster than the one achieved for </w:t>
+      </w:r>
+      <w:proofErr w:type="spellStart"/>
+      <w:r>
+        <w:t>ohmic</w:t>
+      </w:r>
+      <w:proofErr w:type="spellEnd"/>
+      <w:r>
+        <w:t xml:space="preserve"> reflectometry. That will allow us to have a high BW system necessary for the qubit </w:t>
       </w:r>
       <w:r>
         <w:t>measurements</w:t>
@@ -7121,16 +7609,24 @@
           <w:numId w:val="1"/>
         </w:numPr>
       </w:pPr>
-      <w:bookmarkStart w:id="8" w:name="_Toc462309045"/>
+      <w:bookmarkStart w:id="9" w:name="_Toc462309045"/>
       <w:r>
         <w:lastRenderedPageBreak/>
         <w:t>Innovative aspects of the proposed project</w:t>
       </w:r>
-      <w:bookmarkEnd w:id="8"/>
+      <w:bookmarkEnd w:id="9"/>
     </w:p>
     <w:p>
       <w:r>
-        <w:t>In this project a hole spin qubit in a DQD formed in a Ge hut-wire will be studied. Despite the interesting electronic properties of this type of nanostructure nothing is known about the spin lifetimes of the confined holes. Due to the low hyperfine interaction and the HH character of the wave</w:t>
+        <w:t xml:space="preserve">In this project a </w:t>
+      </w:r>
+      <w:proofErr w:type="gramStart"/>
+      <w:r>
+        <w:t>hole</w:t>
+      </w:r>
+      <w:proofErr w:type="gramEnd"/>
+      <w:r>
+        <w:t xml:space="preserve"> spin qubit in a DQD formed in a Ge hut-wire will be studied. Despite the interesting electronic properties of this type of nanostructure nothing is known about the spin lifetimes of the confined holes. Due to the low hyperfine interaction and the HH character of the wave</w:t>
       </w:r>
       <w:r>
         <w:t xml:space="preserve"> </w:t>
@@ -7142,7 +7638,10 @@
         <w:t xml:space="preserve"> </w:t>
       </w:r>
       <w:r>
-        <w:t>times are actually expected [12</w:t>
+        <w:t xml:space="preserve">times are </w:t>
+      </w:r>
+      <w:r>
+        <w:t>expected [12</w:t>
       </w:r>
       <w:r>
         <w:t>],[1</w:t>
@@ -7222,11 +7721,11 @@
           <w:numId w:val="1"/>
         </w:numPr>
       </w:pPr>
-      <w:bookmarkStart w:id="9" w:name="_Toc462309046"/>
+      <w:bookmarkStart w:id="10" w:name="_Toc462309046"/>
       <w:r>
         <w:t>Preliminary results</w:t>
       </w:r>
-      <w:bookmarkEnd w:id="9"/>
+      <w:bookmarkEnd w:id="10"/>
       <w:r>
         <w:t xml:space="preserve"> </w:t>
       </w:r>
@@ -7251,7 +7750,13 @@
         <w:t xml:space="preserve"> </w:t>
       </w:r>
       <w:r>
-        <w:t xml:space="preserve">Particular attention was paid to the sample holder, fabricated out of a printed circuit board (PCB). </w:t>
+        <w:t xml:space="preserve">Particular attention was paid to the </w:t>
+      </w:r>
+      <w:r>
+        <w:t>sample holder, fabricated as</w:t>
+      </w:r>
+      <w:r>
+        <w:t xml:space="preserve"> a printed circuit board (PCB). </w:t>
       </w:r>
       <w:r>
         <w:t xml:space="preserve">DC electrical signals are sent </w:t>
@@ -7577,16 +8082,60 @@
         <w:rPr>
           <w:rStyle w:val="SubtitleChar"/>
         </w:rPr>
-        <w:t>Figure 3: The plexiglas 4K dip-stick used for cooling down</w:t>
-      </w:r>
-      <w:r>
-        <w:t xml:space="preserve"> </w:t>
-      </w:r>
+        <w:t xml:space="preserve">Figure 3: The </w:t>
+      </w:r>
+      <w:proofErr w:type="spellStart"/>
+      <w:proofErr w:type="gramStart"/>
       <w:r>
         <w:rPr>
           <w:rStyle w:val="SubtitleChar"/>
         </w:rPr>
-        <w:t>the samples to 4K and performing the reflectometry measurements. The left picture shows the whole stick, while the right is a zoom-in, highlighting the directional coupler and the low noise Minicircuits ZX60-33LN-S+ RF amplifier. An additional low noise cryogenic RF amplifier CITLF2 from Sander Weinreb’s Caltech Microwave Research Group can be added in order to increase the SNR of the measured signal.</w:t>
+        <w:t>plexiglas</w:t>
+      </w:r>
+      <w:proofErr w:type="spellEnd"/>
+      <w:proofErr w:type="gramEnd"/>
+      <w:r>
+        <w:rPr>
+          <w:rStyle w:val="SubtitleChar"/>
+        </w:rPr>
+        <w:t xml:space="preserve"> 4K dip-stick used for cooling down</w:t>
+      </w:r>
+      <w:r>
+        <w:t xml:space="preserve"> </w:t>
+      </w:r>
+      <w:r>
+        <w:rPr>
+          <w:rStyle w:val="SubtitleChar"/>
+        </w:rPr>
+        <w:t xml:space="preserve">the samples to 4K and performing the reflectometry measurements. The left picture shows the whole stick, while the right is a zoom-in, highlighting the directional coupler and the low noise </w:t>
+      </w:r>
+      <w:proofErr w:type="spellStart"/>
+      <w:r>
+        <w:rPr>
+          <w:rStyle w:val="SubtitleChar"/>
+        </w:rPr>
+        <w:t>Minicircuits</w:t>
+      </w:r>
+      <w:proofErr w:type="spellEnd"/>
+      <w:r>
+        <w:rPr>
+          <w:rStyle w:val="SubtitleChar"/>
+        </w:rPr>
+        <w:t xml:space="preserve"> ZX60-33LN-S+ RF amplifier. An additional low noise cryogenic RF amplifier CITLF2 from Sander </w:t>
+      </w:r>
+      <w:proofErr w:type="spellStart"/>
+      <w:r>
+        <w:rPr>
+          <w:rStyle w:val="SubtitleChar"/>
+        </w:rPr>
+        <w:t>Weinreb’s</w:t>
+      </w:r>
+      <w:proofErr w:type="spellEnd"/>
+      <w:r>
+        <w:rPr>
+          <w:rStyle w:val="SubtitleChar"/>
+        </w:rPr>
+        <w:t xml:space="preserve"> Caltech Microwave Research Group can be added in order to increase the SNR of the measured signal.</w:t>
       </w:r>
     </w:p>
     <w:p>
@@ -7693,7 +8242,15 @@
         </w:drawing>
       </w:r>
       <w:r>
-        <w:t>Figure 4: Initial version of the PCB sample holder for the ohmic reflectometry</w:t>
+        <w:t xml:space="preserve">Figure 4: Initial version of the PCB sample holder for the </w:t>
+      </w:r>
+      <w:proofErr w:type="spellStart"/>
+      <w:r>
+        <w:t>ohmic</w:t>
+      </w:r>
+      <w:proofErr w:type="spellEnd"/>
+      <w:r>
+        <w:t xml:space="preserve"> reflectometry</w:t>
       </w:r>
       <w:r>
         <w:t>. The upper</w:t>
@@ -7861,17 +8418,35 @@
       <w:r>
         <w:t xml:space="preserve">For the matching circuit, the surface mounted inductor Murata 1.2 </w:t>
       </w:r>
+      <w:proofErr w:type="spellStart"/>
       <w:r>
         <w:t>μH</w:t>
       </w:r>
-      <w:r>
-        <w:t xml:space="preserve"> and the varactor MACOM </w:t>
+      <w:proofErr w:type="spellEnd"/>
+      <w:r>
+        <w:t xml:space="preserve"> and the </w:t>
+      </w:r>
+      <w:proofErr w:type="spellStart"/>
+      <w:r>
+        <w:t>varactor</w:t>
+      </w:r>
+      <w:proofErr w:type="spellEnd"/>
+      <w:r>
+        <w:t xml:space="preserve"> MACOM </w:t>
       </w:r>
       <w:r>
         <w:t>MA46H070-1056</w:t>
       </w:r>
       <w:r>
-        <w:t xml:space="preserve"> were used. The Varactor – a voltage tunable capacitor - was used in order to </w:t>
+        <w:t xml:space="preserve"> were used. The </w:t>
+      </w:r>
+      <w:proofErr w:type="spellStart"/>
+      <w:r>
+        <w:t>Varactor</w:t>
+      </w:r>
+      <w:proofErr w:type="spellEnd"/>
+      <w:r>
+        <w:t xml:space="preserve"> – a voltage tunable capacitor - was used in order to </w:t>
       </w:r>
     </w:p>
     <w:p>
@@ -7945,15 +8520,28 @@
         </w:drawing>
       </w:r>
       <w:r>
-        <w:t xml:space="preserve">Figure 5: Simplified schematic of the overall ohmic reflectometry measurement circuit </w:t>
+        <w:t xml:space="preserve">Figure 5: Simplified schematic of the overall </w:t>
+      </w:r>
+      <w:proofErr w:type="spellStart"/>
+      <w:r>
+        <w:t>ohmic</w:t>
+      </w:r>
+      <w:proofErr w:type="spellEnd"/>
+      <w:r>
+        <w:t xml:space="preserve"> reflectometry measurement circuit </w:t>
       </w:r>
     </w:p>
     <w:p/>
     <w:p/>
     <w:p/>
     <w:p>
-      <w:r>
-        <w:t xml:space="preserve">be able to always achieve </w:t>
+      <w:proofErr w:type="gramStart"/>
+      <w:r>
+        <w:t>be</w:t>
+      </w:r>
+      <w:proofErr w:type="gramEnd"/>
+      <w:r>
+        <w:t xml:space="preserve"> able to always achieve </w:t>
       </w:r>
       <w:r>
         <w:t>a good matching condition.</w:t>
@@ -7961,10 +8549,15 @@
     </w:p>
     <w:p>
       <w:r>
-        <w:t xml:space="preserve">For performing the </w:t>
-      </w:r>
-      <w:r>
-        <w:t xml:space="preserve">ohmic reflectometry </w:t>
+        <w:t xml:space="preserve">For performing </w:t>
+      </w:r>
+      <w:proofErr w:type="spellStart"/>
+      <w:r>
+        <w:t>ohmic</w:t>
+      </w:r>
+      <w:proofErr w:type="spellEnd"/>
+      <w:r>
+        <w:t xml:space="preserve"> reflectometry </w:t>
       </w:r>
       <w:r>
         <w:t xml:space="preserve">measurements </w:t>
@@ -7988,7 +8581,10 @@
         <w:t xml:space="preserve">Figure 5) </w:t>
       </w:r>
       <w:r>
-        <w:t>towards the QD device</w:t>
+        <w:t>towards a</w:t>
+      </w:r>
+      <w:r>
+        <w:t xml:space="preserve"> QD device</w:t>
       </w:r>
       <w:r>
         <w:t>.</w:t>
@@ -8045,10 +8641,10 @@
         <w:t xml:space="preserve"> configuration</w:t>
       </w:r>
       <w:r>
-        <w:t>, shown in Figure 3</w:t>
-      </w:r>
-      <w:r>
-        <w:t xml:space="preserve"> (right),</w:t>
+        <w:t>, shown in Figure 5</w:t>
+      </w:r>
+      <w:r>
+        <w:t>,</w:t>
       </w:r>
       <w:r>
         <w:t xml:space="preserve"> is used</w:t>
@@ -8075,7 +8671,10 @@
         <w:t>After</w:t>
       </w:r>
       <w:r>
-        <w:t xml:space="preserve"> the sample</w:t>
+        <w:t xml:space="preserve"> the</w:t>
+      </w:r>
+      <w:r>
+        <w:t xml:space="preserve"> sample</w:t>
       </w:r>
       <w:r>
         <w:t>,</w:t>
@@ -8096,7 +8695,15 @@
         <w:t>low noise cryogenic amplifier</w:t>
       </w:r>
       <w:r>
-        <w:t>, Weinreb’s CITLF2,</w:t>
+        <w:t xml:space="preserve">, </w:t>
+      </w:r>
+      <w:proofErr w:type="spellStart"/>
+      <w:r>
+        <w:t>Weinreb’s</w:t>
+      </w:r>
+      <w:proofErr w:type="spellEnd"/>
+      <w:r>
+        <w:t xml:space="preserve"> CITLF2,</w:t>
       </w:r>
       <w:r>
         <w:t xml:space="preserve"> </w:t>
@@ -8251,7 +8858,15 @@
         </w:numPr>
       </w:pPr>
       <w:r>
-        <w:t>For attenuating the RF signal sent to the sample: Minicircuit’s attenuator</w:t>
+        <w:t xml:space="preserve">For attenuating the RF signal sent to the sample: </w:t>
+      </w:r>
+      <w:proofErr w:type="spellStart"/>
+      <w:r>
+        <w:t>Minicircuit’s</w:t>
+      </w:r>
+      <w:proofErr w:type="spellEnd"/>
+      <w:r>
+        <w:t xml:space="preserve"> attenuator</w:t>
       </w:r>
     </w:p>
     <w:p>
@@ -8264,10 +8879,30 @@
       </w:pPr>
       <w:r>
         <w:lastRenderedPageBreak/>
-        <w:t>For amplifying the reflected from the sample RF signal: series of</w:t>
-      </w:r>
-      <w:r>
-        <w:t xml:space="preserve"> CITLF2 and Minicircuit’s </w:t>
+        <w:t>For amplifying</w:t>
+      </w:r>
+      <w:r>
+        <w:t xml:space="preserve"> the </w:t>
+      </w:r>
+      <w:r>
+        <w:t>RF signal</w:t>
+      </w:r>
+      <w:r>
+        <w:t xml:space="preserve"> </w:t>
+      </w:r>
+      <w:r>
+        <w:t>reflected from the sample: series of</w:t>
+      </w:r>
+      <w:r>
+        <w:t xml:space="preserve"> CITLF2 and </w:t>
+      </w:r>
+      <w:proofErr w:type="spellStart"/>
+      <w:r>
+        <w:t>Minicircuit’s</w:t>
+      </w:r>
+      <w:proofErr w:type="spellEnd"/>
+      <w:r>
+        <w:t xml:space="preserve"> </w:t>
       </w:r>
       <w:r>
         <w:t>low noise amplifier</w:t>
@@ -8289,14 +8924,14 @@
       <w:pPr>
         <w:pStyle w:val="Heading3"/>
       </w:pPr>
-      <w:bookmarkStart w:id="10" w:name="_Toc462309047"/>
+      <w:bookmarkStart w:id="11" w:name="_Toc462309047"/>
       <w:r>
         <w:t>Low temperature electronic transport measurements</w:t>
       </w:r>
       <w:r>
         <w:t xml:space="preserve"> with the initial version reflectometry setup</w:t>
       </w:r>
-      <w:bookmarkEnd w:id="10"/>
+      <w:bookmarkEnd w:id="11"/>
       <w:r>
         <w:t xml:space="preserve"> </w:t>
       </w:r>
@@ -8321,7 +8956,13 @@
         <w:t xml:space="preserve">]. </w:t>
       </w:r>
       <w:r>
-        <w:t xml:space="preserve">Using the setup described in the previous chapter, the SHT (single QD) formed in </w:t>
+        <w:t>Using the setup d</w:t>
+      </w:r>
+      <w:r>
+        <w:t>escribed above</w:t>
+      </w:r>
+      <w:r>
+        <w:t xml:space="preserve">, the SHT (single QD) formed in </w:t>
       </w:r>
       <w:r>
         <w:t>the germanium hut-wire (Figure 6</w:t>
@@ -8347,8 +8988,13 @@
       <w:r>
         <w:t xml:space="preserve">the </w:t>
       </w:r>
-      <w:r>
-        <w:t xml:space="preserve">ohmic reflectometry measurements has been done. The DC current was measured by applying a bias on </w:t>
+      <w:proofErr w:type="spellStart"/>
+      <w:r>
+        <w:t>ohmic</w:t>
+      </w:r>
+      <w:proofErr w:type="spellEnd"/>
+      <w:r>
+        <w:t xml:space="preserve"> reflectometry measurements has been done. The DC current was measured by applying a bias on </w:t>
       </w:r>
       <w:r>
         <w:t xml:space="preserve">the </w:t>
@@ -8529,13 +9175,29 @@
         <w:jc w:val="both"/>
       </w:pPr>
       <w:r>
-        <w:t>Figure 6: (Left) 3D model of a SiGe nanowire-based single QD sample</w:t>
+        <w:t xml:space="preserve">Figure 6: (Left) 3D model of a </w:t>
+      </w:r>
+      <w:proofErr w:type="spellStart"/>
+      <w:r>
+        <w:t>SiGe</w:t>
+      </w:r>
+      <w:proofErr w:type="spellEnd"/>
+      <w:r>
+        <w:t xml:space="preserve"> nanowire-based single QD sample</w:t>
       </w:r>
       <w:r>
         <w:t xml:space="preserve"> [12]</w:t>
       </w:r>
       <w:r>
-        <w:t xml:space="preserve">. A single QD which confines holes is formed in the nanowire beneath the gate (green). Comparison of the DC current transport (middle) and the ohmic reflectometry (right) measurements on the SHT in a Ge hut-wire. </w:t>
+        <w:t xml:space="preserve">. A single QD which confines holes is formed in the nanowire beneath the gate (green). Comparison of the DC current transport (middle) and the </w:t>
+      </w:r>
+      <w:proofErr w:type="spellStart"/>
+      <w:r>
+        <w:t>ohmic</w:t>
+      </w:r>
+      <w:proofErr w:type="spellEnd"/>
+      <w:r>
+        <w:t xml:space="preserve"> reflectometry (right) measurements on the SHT in a Ge hut-wire. </w:t>
       </w:r>
     </w:p>
     <w:p>
@@ -8598,7 +9260,17 @@
         <w:t>−1/2</w:t>
       </w:r>
       <w:r>
-        <w:t xml:space="preserve"> by performing reflectometry on a quantum point contact in a dilution fridge with electron temperature of 120 mK </w:t>
+        <w:t xml:space="preserve"> by performing reflectometry on a quantum point contact in a dilution fridge with electron temperature of 120 </w:t>
+      </w:r>
+      <w:proofErr w:type="spellStart"/>
+      <w:proofErr w:type="gramStart"/>
+      <w:r>
+        <w:t>mK</w:t>
+      </w:r>
+      <w:proofErr w:type="spellEnd"/>
+      <w:proofErr w:type="gramEnd"/>
+      <w:r>
+        <w:t xml:space="preserve"> </w:t>
       </w:r>
       <w:r>
         <w:t>[18</w:t>
@@ -8622,13 +9294,7 @@
         <w:t>ning of the energy levels at 4K</w:t>
       </w:r>
       <w:r>
-        <w:t xml:space="preserve"> leads to </w:t>
-      </w:r>
-      <w:r>
-        <w:t xml:space="preserve"> </w:t>
-      </w:r>
-      <w:r>
-        <w:t>much wider coulomb peaks. Such results in a much smaller resistance change for a small gate voltage modulation and thus a smaller sensitivity</w:t>
+        <w:t xml:space="preserve"> leads to much wider coulomb peaks. Such results in a much smaller resistance change for a small gate voltage modulation and thus a smaller sensitivity</w:t>
       </w:r>
       <w:r>
         <w:t>.</w:t>
@@ -8646,7 +9312,7 @@
           <w:numId w:val="1"/>
         </w:numPr>
       </w:pPr>
-      <w:bookmarkStart w:id="11" w:name="_Toc462309048"/>
+      <w:bookmarkStart w:id="12" w:name="_Toc462309048"/>
       <w:r>
         <w:t>Work</w:t>
       </w:r>
@@ -8658,90 +9324,103 @@
       </w:r>
       <w:r>
         <w:t>plan</w:t>
-      </w:r>
-      <w:bookmarkEnd w:id="11"/>
-    </w:p>
-    <w:p>
-      <w:pPr>
-        <w:pStyle w:val="Heading3"/>
-      </w:pPr>
-      <w:bookmarkStart w:id="12" w:name="_Toc462309049"/>
-      <w:r>
-        <w:t>Towards gate reflectometry</w:t>
       </w:r>
       <w:bookmarkEnd w:id="12"/>
     </w:p>
     <w:p>
-      <w:r>
-        <w:t xml:space="preserve">The first generation of the used setup and </w:t>
-      </w:r>
-      <w:r>
-        <w:t xml:space="preserve">the </w:t>
-      </w:r>
-      <w:r>
-        <w:t xml:space="preserve">PCB board aimed to verify that indeed we have the knowhow to perform RF reflectometry measurements. The second generation of the reflectometry setup will be </w:t>
-      </w:r>
-      <w:r>
-        <w:t xml:space="preserve">developed during this project and </w:t>
-      </w:r>
-      <w:r>
-        <w:t xml:space="preserve">installed in </w:t>
-      </w:r>
-      <w:r>
-        <w:t xml:space="preserve">a </w:t>
-      </w:r>
-      <w:r>
-        <w:t xml:space="preserve">dilution fridge </w:t>
-      </w:r>
-      <w:r>
-        <w:t>reaching temperatures</w:t>
-      </w:r>
-      <w:r>
-        <w:t xml:space="preserve"> down to 10 mK. </w:t>
-      </w:r>
+      <w:pPr>
+        <w:pStyle w:val="Heading3"/>
+      </w:pPr>
+      <w:bookmarkStart w:id="13" w:name="_Toc462309049"/>
+      <w:r>
+        <w:t>Towards gate reflectometry</w:t>
+      </w:r>
+      <w:bookmarkEnd w:id="13"/>
     </w:p>
     <w:p>
       <w:r>
-        <w:t>For the purpose of measuring several samples and due to the necessity for a higher number of RF lines</w:t>
-      </w:r>
-      <w:r>
-        <w:t>,</w:t>
-      </w:r>
-      <w:r>
-        <w:t xml:space="preserve"> dictated by </w:t>
+        <w:t xml:space="preserve">The first generation of the used setup and </w:t>
       </w:r>
       <w:r>
         <w:t xml:space="preserve">the </w:t>
       </w:r>
       <w:r>
-        <w:t>spin manipulation</w:t>
-      </w:r>
-      <w:r>
-        <w:t xml:space="preserve"> experiments</w:t>
-      </w:r>
-      <w:r>
-        <w:t xml:space="preserve">, a new PCB will be designed. The new design will allow frequency multiplexing of four different reflectometry resonant circuits enabling the measurement of four </w:t>
-      </w:r>
-      <w:r>
-        <w:t xml:space="preserve">devices </w:t>
-      </w:r>
-      <w:r>
-        <w:t>by using just one RF</w:t>
-      </w:r>
-      <w:r>
-        <w:t xml:space="preserve"> line and amplification stage. </w:t>
-      </w:r>
-      <w:r>
-        <w:t xml:space="preserve">We will install in the dilution fridge insert a similar reflectometry system like the one used in the 4K dip-stick. However there will be several improvements. There will be an upgrade in terms of using lower thermal conducting stainless steel cables, attenuators, and additional DC filtering of all the DC wires. In addition, a Niobium titanium superconducting cable is going to be used between the input of the cryogenic amplifier and </w:t>
-      </w:r>
-      <w:r>
-        <w:t xml:space="preserve">the </w:t>
-      </w:r>
-      <w:r>
-        <w:t xml:space="preserve">sample stage because of its very low thermal conduction, to avoid heating of the mixing chamber stage of the fridge which has a cooling power of a few tens of μW in the insert.    </w:t>
+        <w:t xml:space="preserve">PCB board aimed to verify that indeed we have the knowhow to perform RF reflectometry measurements. The second generation of the reflectometry setup will be </w:t>
+      </w:r>
+      <w:r>
+        <w:t xml:space="preserve">developed during this project and </w:t>
+      </w:r>
+      <w:r>
+        <w:t xml:space="preserve">installed in </w:t>
+      </w:r>
+      <w:r>
+        <w:t xml:space="preserve">a </w:t>
+      </w:r>
+      <w:r>
+        <w:t xml:space="preserve">dilution fridge </w:t>
+      </w:r>
+      <w:r>
+        <w:t>reaching temperatures</w:t>
+      </w:r>
+      <w:r>
+        <w:t xml:space="preserve"> down to 10 </w:t>
+      </w:r>
+      <w:proofErr w:type="spellStart"/>
+      <w:r>
+        <w:t>mK.</w:t>
+      </w:r>
+      <w:proofErr w:type="spellEnd"/>
+      <w:r>
+        <w:t xml:space="preserve"> </w:t>
       </w:r>
     </w:p>
     <w:p>
+      <w:r>
+        <w:t>For the purpose of measuring several samples and due to the necessity for a higher number of RF lines</w:t>
+      </w:r>
+      <w:r>
+        <w:t>,</w:t>
+      </w:r>
+      <w:r>
+        <w:t xml:space="preserve"> dictated by </w:t>
+      </w:r>
+      <w:r>
+        <w:t xml:space="preserve">the </w:t>
+      </w:r>
+      <w:r>
+        <w:t>spin manipulation</w:t>
+      </w:r>
+      <w:r>
+        <w:t xml:space="preserve"> experiments</w:t>
+      </w:r>
+      <w:r>
+        <w:t>, a new PCB will be designed. The new design will allow frequency multiplexing of four different reflect</w:t>
+      </w:r>
+      <w:r>
+        <w:t>ometry resonant circuits.</w:t>
+      </w:r>
+      <w:r>
+        <w:t xml:space="preserve"> </w:t>
+      </w:r>
+      <w:r>
+        <w:t xml:space="preserve">We will install in the dilution fridge insert a similar reflectometry system like the one used in the 4K dip-stick. However there will be several improvements. There will be an upgrade in terms of using lower thermal conducting stainless steel cables, attenuators, and additional DC filtering of all the DC wires. In addition, a Niobium titanium superconducting cable is going to be used between the input of the cryogenic amplifier and </w:t>
+      </w:r>
+      <w:r>
+        <w:t xml:space="preserve">the </w:t>
+      </w:r>
+      <w:r>
+        <w:t xml:space="preserve">sample stage because of its very low thermal conduction, to avoid heating of the mixing chamber stage of the fridge which has a cooling power of a few tens of </w:t>
+      </w:r>
+      <w:proofErr w:type="spellStart"/>
+      <w:r>
+        <w:t>μW</w:t>
+      </w:r>
+      <w:proofErr w:type="spellEnd"/>
+      <w:r>
+        <w:t xml:space="preserve"> in the insert.    </w:t>
+      </w:r>
+    </w:p>
+    <w:p>
       <w:pPr>
         <w:rPr>
           <w:rStyle w:val="Hyperlink"/>
@@ -8784,7 +9463,15 @@
         <w:t xml:space="preserve"> will be </w:t>
       </w:r>
       <w:r>
-        <w:t xml:space="preserve">conducted using the QTLab measurement application developed in Python initially by the Delft Quantum Transport (QT) laboratory. We modified it according to our needs. All the codes can be found on the GitHub: </w:t>
+        <w:t xml:space="preserve">conducted using the </w:t>
+      </w:r>
+      <w:proofErr w:type="spellStart"/>
+      <w:r>
+        <w:t>QTLab</w:t>
+      </w:r>
+      <w:proofErr w:type="spellEnd"/>
+      <w:r>
+        <w:t xml:space="preserve"> measurement application developed in Python initially by the Delft Quantum Transport (QT) laboratory. We modified it according to our needs. All the codes can be found on the GitHub: </w:t>
       </w:r>
       <w:hyperlink r:id="rId18" w:history="1">
         <w:r>
@@ -8932,7 +9619,15 @@
     </w:p>
     <w:p>
       <w:r>
-        <w:t>As in the ohmic reflectometry</w:t>
+        <w:t xml:space="preserve">As in the </w:t>
+      </w:r>
+      <w:proofErr w:type="spellStart"/>
+      <w:r>
+        <w:t>ohmic</w:t>
+      </w:r>
+      <w:proofErr w:type="spellEnd"/>
+      <w:r>
+        <w:t xml:space="preserve"> reflectometry</w:t>
       </w:r>
       <w:r>
         <w:t>,</w:t>
@@ -9616,6 +10311,7 @@
       <w:r>
         <w:t xml:space="preserve"> </w:t>
       </w:r>
+      <w:proofErr w:type="spellStart"/>
       <w:r>
         <w:rPr>
           <w:rFonts w:eastAsiaTheme="minorEastAsia"/>
@@ -9631,6 +10327,7 @@
         </w:rPr>
         <w:t>p</w:t>
       </w:r>
+      <w:proofErr w:type="spellEnd"/>
       <w:r>
         <w:t xml:space="preserve"> as much as possible by engineering the sample holder. Secondly, to </w:t>
       </w:r>
@@ -9654,6 +10351,7 @@
         </w:rPr>
         <w:t xml:space="preserve">reducing the parasitic capacitance </w:t>
       </w:r>
+      <w:proofErr w:type="spellStart"/>
       <w:r>
         <w:rPr>
           <w:rFonts w:eastAsiaTheme="minorEastAsia"/>
@@ -9669,6 +10367,8 @@
         </w:rPr>
         <w:t>p</w:t>
       </w:r>
+      <w:proofErr w:type="spellEnd"/>
+      <w:proofErr w:type="gramStart"/>
       <w:r>
         <w:rPr>
           <w:rFonts w:eastAsiaTheme="minorEastAsia"/>
@@ -9682,7 +10382,15 @@
           <w:rFonts w:eastAsiaTheme="minorEastAsia"/>
           <w:b/>
         </w:rPr>
-        <w:t xml:space="preserve">, </w:t>
+        <w:t>,</w:t>
+      </w:r>
+      <w:proofErr w:type="gramEnd"/>
+      <w:r>
+        <w:rPr>
+          <w:rFonts w:eastAsiaTheme="minorEastAsia"/>
+          <w:b/>
+        </w:rPr>
+        <w:t xml:space="preserve"> </w:t>
       </w:r>
       <w:r>
         <w:t>s</w:t>
@@ -9716,16 +10424,13 @@
     </w:p>
     <w:p>
       <w:r>
-        <w:t xml:space="preserve">There are some additional losses apart from those </w:t>
-      </w:r>
-      <w:r>
-        <w:t xml:space="preserve">directly </w:t>
-      </w:r>
-      <w:r>
-        <w:t>influenci</w:t>
-      </w:r>
-      <w:r>
-        <w:t>ng the resonant circuit, namely</w:t>
+        <w:t>There are some add</w:t>
+      </w:r>
+      <w:r>
+        <w:t>itional losses that lower sensitivity of gate reflectometry</w:t>
+      </w:r>
+      <w:r>
+        <w:t>, namely</w:t>
       </w:r>
       <w:r>
         <w:t xml:space="preserve"> </w:t>
@@ -9763,7 +10468,13 @@
     <w:p>
       <w:r>
         <w:lastRenderedPageBreak/>
-        <w:t xml:space="preserve">RF lines transmission losses come probably from the unwanted reflections due to the transmission line routing and splitting needed to connect more reflectometry readout circuits – frequency multiplexing. This assumption should be tested and the </w:t>
+        <w:t>RF lines transmission losses come probably from the unwanted reflections due to the transmission line routing and splitting needed to connect more reflectometry readout c</w:t>
+      </w:r>
+      <w:r>
+        <w:t>ircuits</w:t>
+      </w:r>
+      <w:r>
+        <w:t xml:space="preserve">. This assumption should be tested and the </w:t>
       </w:r>
       <w:r>
         <w:rPr>
@@ -9843,7 +10554,7 @@
       <w:pPr>
         <w:pStyle w:val="Heading3"/>
       </w:pPr>
-      <w:bookmarkStart w:id="13" w:name="_Toc462309050"/>
+      <w:bookmarkStart w:id="14" w:name="_Toc462309050"/>
       <w:r>
         <w:rPr>
           <w:rStyle w:val="Heading4Char"/>
@@ -9853,7 +10564,7 @@
         </w:rPr>
         <w:t>Spin dynamics experiments</w:t>
       </w:r>
-      <w:bookmarkEnd w:id="13"/>
+      <w:bookmarkEnd w:id="14"/>
       <w:r>
         <w:t xml:space="preserve"> </w:t>
       </w:r>
@@ -9868,10 +10579,18 @@
         <w:t xml:space="preserve">Once the gate reflectometry setup will be properly working, I will focus on performing spin manipulation experiments. During my </w:t>
       </w:r>
       <w:r>
-        <w:t>PhD I will focus on the Loss-DiV</w:t>
-      </w:r>
-      <w:r>
-        <w:t xml:space="preserve">incenzo spin qubit. </w:t>
+        <w:t>PhD I will focus on the Loss-</w:t>
+      </w:r>
+      <w:proofErr w:type="spellStart"/>
+      <w:r>
+        <w:t>DiV</w:t>
+      </w:r>
+      <w:r>
+        <w:t>incenzo</w:t>
+      </w:r>
+      <w:proofErr w:type="spellEnd"/>
+      <w:r>
+        <w:t xml:space="preserve"> spin qubit. </w:t>
       </w:r>
     </w:p>
     <w:p>
@@ -10052,7 +10771,10 @@
         <w:t xml:space="preserve">. </w:t>
       </w:r>
       <w:r>
-        <w:t>The spin can tunnel from the left to the right dot just if the spin configuration</w:t>
+        <w:t>The charge</w:t>
+      </w:r>
+      <w:r>
+        <w:t xml:space="preserve"> can tunnel from the left to the right dot just if the spin configuration</w:t>
       </w:r>
       <w:r>
         <w:t>,</w:t>
@@ -10087,10 +10809,21 @@
         <w:t xml:space="preserve"> of</w:t>
       </w:r>
       <w:r>
-        <w:t xml:space="preserve"> a qubit is the Pauli exclusion </w:t>
-      </w:r>
-      <w:r>
-        <w:t xml:space="preserve">principle. It says that two identical fermions (in this specific case electrons or holes) cannot </w:t>
+        <w:t xml:space="preserve"> a qubit is the Pau</w:t>
+      </w:r>
+      <w:r>
+        <w:t xml:space="preserve">li </w:t>
+      </w:r>
+      <w:proofErr w:type="gramStart"/>
+      <w:r>
+        <w:t xml:space="preserve">exclusion </w:t>
+      </w:r>
+      <w:r>
+        <w:t>principle</w:t>
+      </w:r>
+      <w:proofErr w:type="gramEnd"/>
+      <w:r>
+        <w:t xml:space="preserve">. It says that two identical fermions (in this specific case electrons or holes) cannot </w:t>
       </w:r>
       <w:r>
         <w:lastRenderedPageBreak/>
@@ -10106,19 +10839,47 @@
         <w:t xml:space="preserve">the </w:t>
       </w:r>
       <w:r>
-        <w:t xml:space="preserve">Pauli exclusion </w:t>
-      </w:r>
-      <w:r>
-        <w:t xml:space="preserve">principle </w:t>
-      </w:r>
-      <w:r>
-        <w:t>can be used to extract information about the spin degree of freedom in the left QD in the DQD system. If the spin configuration forms a singlet state S(1,1) (the numbers in brackets denote the hole number on the left and right dot respectively), like show</w:t>
+        <w:t xml:space="preserve">Pauli </w:t>
+      </w:r>
+      <w:proofErr w:type="gramStart"/>
+      <w:r>
+        <w:t xml:space="preserve">exclusion </w:t>
+      </w:r>
+      <w:r>
+        <w:t>principle</w:t>
+      </w:r>
+      <w:proofErr w:type="gramEnd"/>
+      <w:r>
+        <w:t xml:space="preserve"> </w:t>
+      </w:r>
+      <w:r>
+        <w:t xml:space="preserve">can be used to extract information about the spin degree of freedom in the left QD in the DQD system. If the spin configuration forms a singlet state </w:t>
+      </w:r>
+      <w:proofErr w:type="gramStart"/>
+      <w:r>
+        <w:t>S(</w:t>
+      </w:r>
+      <w:proofErr w:type="gramEnd"/>
+      <w:r>
+        <w:t>1,1) (the num</w:t>
+      </w:r>
+      <w:r>
+        <w:t>bers in brackets denote the charge</w:t>
+      </w:r>
+      <w:r>
+        <w:t xml:space="preserve"> number on the left and right dot respectively), like show</w:t>
       </w:r>
       <w:r>
         <w:t>n in Figure 8</w:t>
       </w:r>
       <w:r>
-        <w:t>a, then after electrostatic pushing, by applying voltage pulses on gates L and R, the hole is allowed to tunnel to the right dot, forming a singlet S(0,2) st</w:t>
+        <w:t>a, then after electrostatic pushing, by applying voltage p</w:t>
+      </w:r>
+      <w:r>
+        <w:t>ulses on gates L and R, the charge</w:t>
+      </w:r>
+      <w:r>
+        <w:t xml:space="preserve"> is allowed to tunnel to the right dot, forming a singlet S(0,2) st</w:t>
       </w:r>
       <w:r>
         <w:t>ate</w:t>
@@ -10139,7 +10900,16 @@
         <w:t>c)</w:t>
       </w:r>
       <w:r>
-        <w:t xml:space="preserve"> holes in both dots have the same spin, forming a triplet T(1,1) state, and due to Pauli exclusion principle they stay in the (1,1) configuration</w:t>
+        <w:t xml:space="preserve"> charge</w:t>
+      </w:r>
+      <w:r>
+        <w:t>s in both dots have the same spin,</w:t>
+      </w:r>
+      <w:r>
+        <w:t xml:space="preserve"> forming a triplet T(1,1) state</w:t>
+      </w:r>
+      <w:r>
+        <w:t xml:space="preserve"> and due to Pauli exclusion principle they stay in the (1,1) configuration</w:t>
       </w:r>
       <w:r>
         <w:t xml:space="preserve"> (Figure 8d)</w:t>
@@ -10194,10 +10964,38 @@
         <w:t>approach similar to th</w:t>
       </w:r>
       <w:r>
-        <w:t>e approach of Koppens et al. [19</w:t>
-      </w:r>
-      <w:r>
-        <w:t>] will be used. The DQD will be tuned to the (0,1)-(1,1)-(0,2) triple point. The left dot is initially empty while the right dot is populated with a spin in its ground state, a spin down hole. First, pulsing the gate of the left dot will bring its spin up and spin down energy levels above the Fermi level</w:t>
+        <w:t xml:space="preserve">e approach of </w:t>
+      </w:r>
+      <w:proofErr w:type="spellStart"/>
+      <w:r>
+        <w:t>Koppens</w:t>
+      </w:r>
+      <w:proofErr w:type="spellEnd"/>
+      <w:r>
+        <w:t xml:space="preserve"> et al. [19</w:t>
+      </w:r>
+      <w:r>
+        <w:t>] will be used. The DQD will be tuned to the (0</w:t>
+      </w:r>
+      <w:proofErr w:type="gramStart"/>
+      <w:r>
+        <w:t>,1</w:t>
+      </w:r>
+      <w:proofErr w:type="gramEnd"/>
+      <w:r>
+        <w:t>)-(1,1)-(0,2) triple point. The left dot is initially empty while the ri</w:t>
+      </w:r>
+      <w:r>
+        <w:t>ght dot is populated with a charge</w:t>
+      </w:r>
+      <w:r>
+        <w:t xml:space="preserve"> in its </w:t>
+      </w:r>
+      <w:r>
+        <w:t xml:space="preserve">spin </w:t>
+      </w:r>
+      <w:r>
+        <w:t>ground state, a spin down hole. First, pulsing the gate of the left dot will bring its spin up and spin down energy levels above the Fermi level</w:t>
       </w:r>
       <w:r>
         <w:rPr>
@@ -10205,6 +11003,7 @@
         </w:rPr>
         <w:t xml:space="preserve">, </w:t>
       </w:r>
+      <w:proofErr w:type="spellStart"/>
       <w:r>
         <w:t>μ</w:t>
       </w:r>
@@ -10214,6 +11013,7 @@
         </w:rPr>
         <w:t>F</w:t>
       </w:r>
+      <w:proofErr w:type="spellEnd"/>
       <w:r>
         <w:t>, of the lead, allowing lead to dot hole tunneling (holes tunnel to higher lying electrochemical potentials). Since the tunneling is most likely spin independent, the left dot is loaded with a</w:t>
       </w:r>
@@ -10221,7 +11021,11 @@
         <w:t xml:space="preserve"> random hole spin from the lead</w:t>
       </w:r>
       <w:r>
-        <w:t xml:space="preserve"> during the loading time t</w:t>
+        <w:t xml:space="preserve"> during the loading time </w:t>
+      </w:r>
+      <w:proofErr w:type="spellStart"/>
+      <w:r>
+        <w:t>t</w:t>
       </w:r>
       <w:r>
         <w:rPr>
@@ -10229,20 +11033,30 @@
         </w:rPr>
         <w:t>L</w:t>
       </w:r>
+      <w:proofErr w:type="spellEnd"/>
       <w:r>
         <w:t xml:space="preserve">. The double dot is thus in either a singlet </w:t>
       </w:r>
+      <w:proofErr w:type="gramStart"/>
       <w:r>
         <w:t>S</w:t>
       </w:r>
       <w:r>
-        <w:t xml:space="preserve">(1,1) state or a triplet </w:t>
+        <w:t>(</w:t>
+      </w:r>
+      <w:proofErr w:type="gramEnd"/>
+      <w:r>
+        <w:t xml:space="preserve">1,1) state or a triplet </w:t>
       </w:r>
       <w:r>
         <w:t>T</w:t>
       </w:r>
       <w:r>
-        <w:t>(1,1) state and is left in that configuration for the waiting time t</w:t>
+        <w:t xml:space="preserve">(1,1) state and is left in that configuration for the waiting time </w:t>
+      </w:r>
+      <w:proofErr w:type="spellStart"/>
+      <w:r>
+        <w:t>t</w:t>
       </w:r>
       <w:r>
         <w:rPr>
@@ -10250,11 +11064,16 @@
         </w:rPr>
         <w:t>w</w:t>
       </w:r>
+      <w:proofErr w:type="spellEnd"/>
       <w:r>
         <w:t>. After</w:t>
       </w:r>
       <w:r>
-        <w:t xml:space="preserve"> t</w:t>
+        <w:t xml:space="preserve"> </w:t>
+      </w:r>
+      <w:proofErr w:type="spellStart"/>
+      <w:r>
+        <w:t>t</w:t>
       </w:r>
       <w:r>
         <w:rPr>
@@ -10262,6 +11081,7 @@
         </w:rPr>
         <w:t>w</w:t>
       </w:r>
+      <w:proofErr w:type="spellEnd"/>
       <w:r>
         <w:t>, a second pulse level is applied in order to bring the hole from the</w:t>
       </w:r>
@@ -10269,7 +11089,15 @@
         <w:t xml:space="preserve"> left QD to the right QD. For a</w:t>
       </w:r>
       <w:r>
-        <w:t xml:space="preserve"> S(1,1) configuration tunneling will take place. As explained above</w:t>
+        <w:t xml:space="preserve"> </w:t>
+      </w:r>
+      <w:proofErr w:type="gramStart"/>
+      <w:r>
+        <w:t>S(</w:t>
+      </w:r>
+      <w:proofErr w:type="gramEnd"/>
+      <w:r>
+        <w:t>1,1) configuration tunneling will take place. As explained above</w:t>
       </w:r>
       <w:r>
         <w:t>,</w:t>
@@ -10287,7 +11115,15 @@
         <w:t>,</w:t>
       </w:r>
       <w:r>
-        <w:t xml:space="preserve"> this will not be the case for the T(1,1) state. If charge tunne</w:t>
+        <w:t xml:space="preserve"> this will not be the case for the </w:t>
+      </w:r>
+      <w:proofErr w:type="gramStart"/>
+      <w:r>
+        <w:t>T(</w:t>
+      </w:r>
+      <w:proofErr w:type="gramEnd"/>
+      <w:r>
+        <w:t>1,1) state. If charge tunne</w:t>
       </w:r>
       <w:r>
         <w:t>ling takes place</w:t>
@@ -10311,7 +11147,17 @@
         <w:t>can be detected</w:t>
       </w:r>
       <w:r>
-        <w:t xml:space="preserve"> by the gate reflectometry. The probability of finding the DQD system in the T(1,1) state will decay exponentially with the duration of the waiting time t</w:t>
+        <w:t xml:space="preserve"> by the gate reflectometry. The probability of find</w:t>
+      </w:r>
+      <w:r>
+        <w:t>ing the DQD system in the S</w:t>
+      </w:r>
+      <w:r>
+        <w:t xml:space="preserve">(1,1) state will decay exponentially with the duration of the waiting time </w:t>
+      </w:r>
+      <w:proofErr w:type="spellStart"/>
+      <w:r>
+        <w:t>t</w:t>
       </w:r>
       <w:r>
         <w:rPr>
@@ -10319,6 +11165,7 @@
         </w:rPr>
         <w:t>w</w:t>
       </w:r>
+      <w:proofErr w:type="spellEnd"/>
       <w:r>
         <w:t xml:space="preserve">, with </w:t>
       </w:r>
@@ -10341,13 +11188,24 @@
         <w:t>being the decay constant, since for long waiting times</w:t>
       </w:r>
       <w:r>
-        <w:t xml:space="preserve"> (t</w:t>
+        <w:t xml:space="preserve"> (</w:t>
+      </w:r>
+      <w:proofErr w:type="spellStart"/>
+      <w:r>
+        <w:t>t</w:t>
       </w:r>
       <w:r>
         <w:rPr>
           <w:vertAlign w:val="subscript"/>
         </w:rPr>
-        <w:t xml:space="preserve">w </w:t>
+        <w:t>w</w:t>
+      </w:r>
+      <w:proofErr w:type="spellEnd"/>
+      <w:r>
+        <w:rPr>
+          <w:vertAlign w:val="subscript"/>
+        </w:rPr>
+        <w:t xml:space="preserve"> </w:t>
       </w:r>
       <w:r>
         <w:t xml:space="preserve">&gt;&gt; </w:t>
@@ -10537,13 +11395,54 @@
     <w:p/>
     <w:p>
       <w:r>
-        <w:t>The spin-up and spin-down states form the basi</w:t>
+        <w:t>The spin-up</w:t>
+      </w:r>
+      <w:r>
+        <w:t xml:space="preserve"> </w:t>
+      </w:r>
+      <w:r>
+        <w:t xml:space="preserve">(north pole) </w:t>
+      </w:r>
+      <w:r>
+        <w:t>and spin-down</w:t>
+      </w:r>
+      <w:r>
+        <w:t xml:space="preserve"> </w:t>
+      </w:r>
+      <w:r>
+        <w:t>(south pole</w:t>
+      </w:r>
+      <w:proofErr w:type="gramStart"/>
+      <w:r>
+        <w:t xml:space="preserve">) </w:t>
+      </w:r>
+      <w:r>
+        <w:t xml:space="preserve"> </w:t>
+      </w:r>
+      <w:r>
+        <w:t>states</w:t>
+      </w:r>
+      <w:proofErr w:type="gramEnd"/>
+      <w:r>
+        <w:t xml:space="preserve"> form the basi</w:t>
       </w:r>
       <w:r>
         <w:t>s of a</w:t>
       </w:r>
       <w:r>
-        <w:t xml:space="preserve"> hole spin qubit and they are located on the north and south pole of the Bloch sphere. Their energy splitting E</w:t>
+        <w:t xml:space="preserve"> spin qubit and th</w:t>
+      </w:r>
+      <w:r>
+        <w:t xml:space="preserve">ey are </w:t>
+      </w:r>
+      <w:r>
+        <w:t>the Bloch sphere</w:t>
+      </w:r>
+      <w:r>
+        <w:t xml:space="preserve"> (Figure 9)</w:t>
+      </w:r>
+      <w:r>
+        <w:t>. Their energy splitting E</w:t>
       </w:r>
       <w:r>
         <w:rPr>
@@ -10564,13 +11463,24 @@
         <w:t xml:space="preserve">the </w:t>
       </w:r>
       <w:r>
-        <w:t>Bohr magneton μ</w:t>
+        <w:t xml:space="preserve">Bohr magneton </w:t>
+      </w:r>
+      <w:proofErr w:type="spellStart"/>
+      <w:r>
+        <w:t>μ</w:t>
       </w:r>
       <w:r>
         <w:rPr>
           <w:vertAlign w:val="subscript"/>
         </w:rPr>
-        <w:t xml:space="preserve">B </w:t>
+        <w:t>B</w:t>
+      </w:r>
+      <w:proofErr w:type="spellEnd"/>
+      <w:r>
+        <w:rPr>
+          <w:vertAlign w:val="subscript"/>
+        </w:rPr>
+        <w:t xml:space="preserve"> </w:t>
       </w:r>
       <w:r>
         <w:t xml:space="preserve">and </w:t>
@@ -10579,7 +11489,11 @@
         <w:t xml:space="preserve">the </w:t>
       </w:r>
       <w:r>
-        <w:t xml:space="preserve">static external magnetic field B, as </w:t>
+        <w:t xml:space="preserve">static external magnetic field B, </w:t>
+      </w:r>
+      <w:proofErr w:type="gramStart"/>
+      <w:r>
+        <w:t xml:space="preserve">as </w:t>
       </w:r>
       <m:oMath>
         <m:sSub>
@@ -10592,6 +11506,7 @@
             </m:ctrlPr>
           </m:sSubPr>
           <m:e>
+            <w:proofErr w:type="gramEnd"/>
             <m:r>
               <w:rPr>
                 <w:rFonts w:ascii="Cambria Math" w:hAnsi="Cambria Math"/>
@@ -10650,8 +11565,13 @@
         </m:r>
       </m:oMath>
       <w:r>
-        <w:t xml:space="preserve"> . The spin vector precesses around the applied static magnetic field axis with a so-called Larmor frequency </w:t>
-      </w:r>
+        <w:t xml:space="preserve"> . The spin vector precesses around the applied static magnetic field axis with a so-called Larmor </w:t>
+      </w:r>
+      <w:proofErr w:type="gramStart"/>
+      <w:r>
+        <w:t xml:space="preserve">frequency </w:t>
+      </w:r>
+      <w:proofErr w:type="gramEnd"/>
       <m:oMath>
         <m:r>
           <w:rPr>
@@ -10709,7 +11629,21 @@
         <w:rPr>
           <w:rFonts w:eastAsiaTheme="minorEastAsia"/>
         </w:rPr>
-        <w:t xml:space="preserve"> needs to be applied perpendicular to the static one and its frequency needs to match the Larmor frequency. An intuitive understanding why the frequency of the B</w:t>
+        <w:t xml:space="preserve"> needs to be applied perpendicular to the static one and its frequency needs to match the </w:t>
+      </w:r>
+      <w:proofErr w:type="spellStart"/>
+      <w:r>
+        <w:rPr>
+          <w:rFonts w:eastAsiaTheme="minorEastAsia"/>
+        </w:rPr>
+        <w:t>Larmor</w:t>
+      </w:r>
+      <w:proofErr w:type="spellEnd"/>
+      <w:r>
+        <w:rPr>
+          <w:rFonts w:eastAsiaTheme="minorEastAsia"/>
+        </w:rPr>
+        <w:t xml:space="preserve"> frequency. An intuitive understanding why the frequency of the B</w:t>
       </w:r>
       <w:r>
         <w:rPr>
@@ -10722,12 +11656,48 @@
         <w:rPr>
           <w:rFonts w:eastAsiaTheme="minorEastAsia"/>
         </w:rPr>
-        <w:t xml:space="preserve"> needs to match the Larmor frequency can be obtained by thinking of the example of a child on a swing. The child-swing system oscillates with its natural frequency of oscillation. If the swing is pushed by an external person with an appropriate period of pushing pulses, the amplitude of the oscillation will increase and at some point the swing will flip. In this comparison the natural frequency of a child-swing system corresponds to the Larmor frequency and the frequency of the externally applied pushing pulses to the frequency of the applied oscillatory magnetic field.</w:t>
+        <w:t xml:space="preserve"> needs to match the </w:t>
+      </w:r>
+      <w:proofErr w:type="spellStart"/>
+      <w:r>
+        <w:rPr>
+          <w:rFonts w:eastAsiaTheme="minorEastAsia"/>
+        </w:rPr>
+        <w:t>Larmor</w:t>
+      </w:r>
+      <w:proofErr w:type="spellEnd"/>
+      <w:r>
+        <w:rPr>
+          <w:rFonts w:eastAsiaTheme="minorEastAsia"/>
+        </w:rPr>
+        <w:t xml:space="preserve"> frequency can be obtained by thinking of the example of a child on a swing. The child-swing system oscillates with its natural frequency of oscillation. If the swing is pushed by an external person with an appropriate period of pushing pulses, the amplitude of the oscillation will increase and at some point the swing will flip. In this comparison the natural frequency of a child-swing system corresponds to the </w:t>
+      </w:r>
+      <w:proofErr w:type="spellStart"/>
+      <w:r>
+        <w:rPr>
+          <w:rFonts w:eastAsiaTheme="minorEastAsia"/>
+        </w:rPr>
+        <w:t>Larmor</w:t>
+      </w:r>
+      <w:proofErr w:type="spellEnd"/>
+      <w:r>
+        <w:rPr>
+          <w:rFonts w:eastAsiaTheme="minorEastAsia"/>
+        </w:rPr>
+        <w:t xml:space="preserve"> frequency and the frequency of the externally applied pushing pulses to the frequency of the applied oscillatory magnetic field.</w:t>
       </w:r>
     </w:p>
     <w:p>
       <w:r>
-        <w:t>However, an oscillatory magnetic field is hard to implement, from the fabrication standpoint, since it adds more steps and thus the risk of failure. One way to avoid this problem is to a apply static instead of an oscillatory magnetic field and to apply an oscillatory voltage to the QD gate. The oscillatory electric field can modulate the hole g factor giving thus an equivalent to the first case</w:t>
+        <w:t xml:space="preserve">However, an oscillatory magnetic field is hard to implement, from the fabrication standpoint, since it adds more steps and thus the risk of failure. One way to avoid this problem is to a apply static instead of an oscillatory magnetic field and to apply an oscillatory voltage to the QD gate. The oscillatory electric field can modulate the </w:t>
+      </w:r>
+      <w:proofErr w:type="gramStart"/>
+      <w:r>
+        <w:t>hole</w:t>
+      </w:r>
+      <w:proofErr w:type="gramEnd"/>
+      <w:r>
+        <w:t xml:space="preserve"> g factor giving thus an equivalent to the first case</w:t>
       </w:r>
       <w:r>
         <w:t>,</w:t>
@@ -10736,7 +11706,15 @@
         <w:t xml:space="preserve"> oscillatory magnetic field. </w:t>
       </w:r>
       <w:r>
-        <w:t xml:space="preserve">Modulation of the hole g factor with the electric field is possible because of the spin-orbit coupling. </w:t>
+        <w:t xml:space="preserve">Modulation of the </w:t>
+      </w:r>
+      <w:proofErr w:type="gramStart"/>
+      <w:r>
+        <w:t>hole</w:t>
+      </w:r>
+      <w:proofErr w:type="gramEnd"/>
+      <w:r>
+        <w:t xml:space="preserve"> g factor with the electric field is possible because of the spin-orbit coupling. </w:t>
       </w:r>
       <w:r>
         <w:t>This technique is called g-tensor modulation technique</w:t>
@@ -10801,7 +11779,15 @@
         <w:t xml:space="preserve"> </w:t>
       </w:r>
       <w:r>
-        <w:t xml:space="preserve">the Larmor </w:t>
+        <w:t xml:space="preserve">the </w:t>
+      </w:r>
+      <w:proofErr w:type="spellStart"/>
+      <w:r>
+        <w:t>Larmor</w:t>
+      </w:r>
+      <w:proofErr w:type="spellEnd"/>
+      <w:r>
+        <w:t xml:space="preserve"> </w:t>
       </w:r>
       <w:r>
         <w:t xml:space="preserve">frequency </w:t>
@@ -10833,7 +11819,13 @@
         <w:t xml:space="preserve">spin </w:t>
       </w:r>
       <w:r>
-        <w:t xml:space="preserve">manipulation is needed. In order to verify </w:t>
+        <w:t>ma</w:t>
+      </w:r>
+      <w:r>
+        <w:t>nipulation is needed. T</w:t>
+      </w:r>
+      <w:r>
+        <w:t xml:space="preserve">o verify </w:t>
       </w:r>
       <w:r>
         <w:t xml:space="preserve">the </w:t>
@@ -10851,10 +11843,18 @@
         <w:t xml:space="preserve">The DQD will be initialized in </w:t>
       </w:r>
       <w:r>
-        <w:t>the T</w:t>
-      </w:r>
-      <w:r>
-        <w:t>(1,1) charge configuration. Then the spin in the left dot will be rotated for an angle determined by the spin rotation time</w:t>
+        <w:t xml:space="preserve">the </w:t>
+      </w:r>
+      <w:proofErr w:type="gramStart"/>
+      <w:r>
+        <w:t>T</w:t>
+      </w:r>
+      <w:r>
+        <w:t>(</w:t>
+      </w:r>
+      <w:proofErr w:type="gramEnd"/>
+      <w:r>
+        <w:t>1,1) charge configuration. Then the spin in the left dot will be rotated for an angle determined by the spin rotation time</w:t>
       </w:r>
       <w:r>
         <w:t xml:space="preserve"> which is the time of </w:t>
@@ -10866,7 +11866,11 @@
         <w:t>applied burst of the microwave signal,</w:t>
       </w:r>
       <w:r>
-        <w:t xml:space="preserve"> τ</w:t>
+        <w:t xml:space="preserve"> </w:t>
+      </w:r>
+      <w:proofErr w:type="spellStart"/>
+      <w:r>
+        <w:t>τ</w:t>
       </w:r>
       <w:r>
         <w:rPr>
@@ -10874,6 +11878,7 @@
         </w:rPr>
         <w:t>BURST</w:t>
       </w:r>
+      <w:proofErr w:type="spellEnd"/>
       <w:r>
         <w:t>.</w:t>
       </w:r>
@@ -10881,18 +11886,23 @@
         <w:t xml:space="preserve"> </w:t>
       </w:r>
       <w:r>
-        <w:t xml:space="preserve">In the next </w:t>
+        <w:t xml:space="preserve">In the next step, voltage </w:t>
       </w:r>
       <w:r>
         <w:lastRenderedPageBreak/>
-        <w:t xml:space="preserve">step, voltage pulses are going to be applied </w:t>
+        <w:t xml:space="preserve">pulses are going to be applied </w:t>
       </w:r>
       <w:r>
         <w:t>tr</w:t>
       </w:r>
       <w:r>
-        <w:t>ying to push the DQD to the (0,2</w:t>
-      </w:r>
+        <w:t>ying to push the DQD to the (0</w:t>
+      </w:r>
+      <w:proofErr w:type="gramStart"/>
+      <w:r>
+        <w:t>,2</w:t>
+      </w:r>
+      <w:proofErr w:type="gramEnd"/>
       <w:r>
         <w:t xml:space="preserve">) charge configuration (which is a singlet </w:t>
       </w:r>
@@ -10900,7 +11910,11 @@
         <w:t>S</w:t>
       </w:r>
       <w:r>
-        <w:t>(0,2) configuration as explained already above). By linearly changing τ</w:t>
+        <w:t xml:space="preserve">(0,2) configuration as explained already above). By linearly changing </w:t>
+      </w:r>
+      <w:proofErr w:type="spellStart"/>
+      <w:r>
+        <w:t>τ</w:t>
       </w:r>
       <w:r>
         <w:rPr>
@@ -10908,6 +11922,7 @@
         </w:rPr>
         <w:t>BURST</w:t>
       </w:r>
+      <w:proofErr w:type="spellEnd"/>
       <w:r>
         <w:rPr>
           <w:rFonts w:ascii="Calibri" w:hAnsi="Calibri" w:cs="Arial"/>
@@ -10927,8 +11942,13 @@
       <w:r>
         <w:t xml:space="preserve">the </w:t>
       </w:r>
-      <w:r>
-        <w:t>S(0,2</w:t>
+      <w:proofErr w:type="gramStart"/>
+      <w:r>
+        <w:t>S(</w:t>
+      </w:r>
+      <w:proofErr w:type="gramEnd"/>
+      <w:r>
+        <w:t>0,2</w:t>
       </w:r>
       <w:r>
         <w:t xml:space="preserve">) configuration probability </w:t>
@@ -10948,7 +11968,15 @@
     </w:p>
     <w:p>
       <w:r>
-        <w:t>Following the approach of R. Maurand et al., for evaluating the inhomogeneous dephasing time T</w:t>
+        <w:t xml:space="preserve">Following the approach of R. </w:t>
+      </w:r>
+      <w:proofErr w:type="spellStart"/>
+      <w:r>
+        <w:t>Maurand</w:t>
+      </w:r>
+      <w:proofErr w:type="spellEnd"/>
+      <w:r>
+        <w:t xml:space="preserve"> et al., for evaluating the inhomogeneous dephasing time T</w:t>
       </w:r>
       <w:r>
         <w:rPr>
@@ -10966,10 +11994,27 @@
         <w:t>periments will be conducted [10</w:t>
       </w:r>
       <w:r>
-        <w:t>]. First, a pulse</w:t>
-      </w:r>
-      <w:r>
-        <w:t xml:space="preserve"> rotating the spin</w:t>
+        <w:t xml:space="preserve">]. Starting from the </w:t>
+      </w:r>
+      <w:proofErr w:type="gramStart"/>
+      <w:r>
+        <w:t>T(</w:t>
+      </w:r>
+      <w:proofErr w:type="gramEnd"/>
+      <w:r>
+        <w:t>1,1) state</w:t>
+      </w:r>
+      <w:r>
+        <w:t xml:space="preserve"> a pulse</w:t>
+      </w:r>
+      <w:r>
+        <w:t xml:space="preserve"> rotating the </w:t>
+      </w:r>
+      <w:r>
+        <w:t xml:space="preserve">left </w:t>
+      </w:r>
+      <w:r>
+        <w:t>spin</w:t>
       </w:r>
       <w:r>
         <w:t xml:space="preserve"> around the x</w:t>
@@ -10990,10 +12035,24 @@
         <w:t>applied to bring the spin vector fr</w:t>
       </w:r>
       <w:r>
-        <w:t>om the north pole (spin down state</w:t>
-      </w:r>
-      <w:r>
-        <w:t>) to the xy plane in Figure 9</w:t>
+        <w:t xml:space="preserve">om the </w:t>
+      </w:r>
+      <w:r>
+        <w:t>spin up</w:t>
+      </w:r>
+      <w:r>
+        <w:t xml:space="preserve"> state</w:t>
+      </w:r>
+      <w:r>
+        <w:t xml:space="preserve"> to the </w:t>
+      </w:r>
+      <w:proofErr w:type="spellStart"/>
+      <w:r>
+        <w:t>xy</w:t>
+      </w:r>
+      <w:proofErr w:type="spellEnd"/>
+      <w:r>
+        <w:t xml:space="preserve"> plane in Figure 9</w:t>
       </w:r>
       <w:r>
         <w:t xml:space="preserve">. It </w:t>
@@ -11020,7 +12079,33 @@
         <w:t xml:space="preserve">will </w:t>
       </w:r>
       <w:r>
-        <w:t xml:space="preserve">project the spin vector back on the z axis for the readout. If no dephasing has taken place, the spin should finish at the south pole of the Bloch sphere (spin up state). Linear increase of the τ between the measurement points </w:t>
+        <w:t>project the spin vector back on the z ax</w:t>
+      </w:r>
+      <w:r>
+        <w:t>is</w:t>
+      </w:r>
+      <w:r>
+        <w:t>. If no dephasing has taken place, the spin should finish at the south p</w:t>
+      </w:r>
+      <w:r>
+        <w:t>ole of the Bloch sphere (spin down</w:t>
+      </w:r>
+      <w:r>
+        <w:t xml:space="preserve"> state)</w:t>
+      </w:r>
+      <w:r>
+        <w:t xml:space="preserve"> forming the </w:t>
+      </w:r>
+      <w:proofErr w:type="gramStart"/>
+      <w:r>
+        <w:t>S(</w:t>
+      </w:r>
+      <w:proofErr w:type="gramEnd"/>
+      <w:r>
+        <w:t>1,1) state which result in S(0,2) state in readout stage</w:t>
+      </w:r>
+      <w:r>
+        <w:t xml:space="preserve">. Linear increase of the τ between the measurement points </w:t>
       </w:r>
       <w:r>
         <w:t xml:space="preserve">will </w:t>
@@ -11035,7 +12120,24 @@
         <w:t xml:space="preserve"> </w:t>
       </w:r>
       <w:r>
-        <w:t>exponentially decaying spin up state probability, with T</w:t>
+        <w:t>exponentially decaying</w:t>
+      </w:r>
+      <w:r>
+        <w:t xml:space="preserve"> </w:t>
+      </w:r>
+      <w:proofErr w:type="gramStart"/>
+      <w:r>
+        <w:t>S(</w:t>
+      </w:r>
+      <w:proofErr w:type="gramEnd"/>
+      <w:r>
+        <w:t xml:space="preserve">0,2) </w:t>
+      </w:r>
+      <w:r>
+        <w:t>probability</w:t>
+      </w:r>
+      <w:r>
+        <w:t>, with T</w:t>
       </w:r>
       <w:r>
         <w:rPr>
@@ -11224,10 +12326,29 @@
         <w:t>,</w:t>
       </w:r>
       <w:r>
-        <w:t xml:space="preserve"> from slow varying nuclear magnetic field or applied field inhomogeneities. Similar to the spin dephasing time measurement</w:t>
-      </w:r>
-      <w:r>
-        <w:t>, the spin is initially oriented along the positive z axis. Then,</w:t>
+        <w:t xml:space="preserve"> from slow varying nuclear magnetic field or applied field </w:t>
+      </w:r>
+      <w:proofErr w:type="spellStart"/>
+      <w:r>
+        <w:t>inhomogeneities</w:t>
+      </w:r>
+      <w:proofErr w:type="spellEnd"/>
+      <w:r>
+        <w:t>. Similar to the spin dephasing time measurement</w:t>
+      </w:r>
+      <w:r>
+        <w:t xml:space="preserve">, the </w:t>
+      </w:r>
+      <w:r>
+        <w:t xml:space="preserve">left spin vector is initially set along the </w:t>
+      </w:r>
+      <w:proofErr w:type="gramStart"/>
+      <w:r>
+        <w:t>north pole</w:t>
+      </w:r>
+      <w:proofErr w:type="gramEnd"/>
+      <w:r>
+        <w:t>. Then,</w:t>
       </w:r>
       <w:r>
         <w:t xml:space="preserve"> </w:t>
@@ -11244,8 +12365,29 @@
       <w:r>
         <w:t xml:space="preserve">rotates it to the </w:t>
       </w:r>
-      <w:r>
-        <w:t xml:space="preserve">xy plane. Because of the dephasing sources the spin will dephase in the xy plane for time </w:t>
+      <w:proofErr w:type="spellStart"/>
+      <w:r>
+        <w:t>xy</w:t>
+      </w:r>
+      <w:proofErr w:type="spellEnd"/>
+      <w:r>
+        <w:t xml:space="preserve"> plane. Because of the dephasing sources the spin will </w:t>
+      </w:r>
+      <w:proofErr w:type="spellStart"/>
+      <w:r>
+        <w:t>dephase</w:t>
+      </w:r>
+      <w:proofErr w:type="spellEnd"/>
+      <w:r>
+        <w:t xml:space="preserve"> in the </w:t>
+      </w:r>
+      <w:proofErr w:type="spellStart"/>
+      <w:r>
+        <w:t>xy</w:t>
+      </w:r>
+      <w:proofErr w:type="spellEnd"/>
+      <w:r>
+        <w:t xml:space="preserve"> plane for time </w:t>
       </w:r>
       <w:r>
         <w:rPr>
@@ -11273,7 +12415,15 @@
         <w:t>,</w:t>
       </w:r>
       <w:r>
-        <w:t xml:space="preserve"> which mirrors the spin vector around the y axis. The spin is then left to dephase for the same time, but since it </w:t>
+        <w:t xml:space="preserve"> which mirrors the spin vector around the y axis. The spin is then left to </w:t>
+      </w:r>
+      <w:proofErr w:type="spellStart"/>
+      <w:r>
+        <w:t>dephase</w:t>
+      </w:r>
+      <w:proofErr w:type="spellEnd"/>
+      <w:r>
+        <w:t xml:space="preserve"> for the same time, but since it </w:t>
       </w:r>
       <w:r>
         <w:t xml:space="preserve">will be </w:t>
@@ -11321,49 +12471,36 @@
         <w:t xml:space="preserve">will be </w:t>
       </w:r>
       <w:r>
-        <w:t xml:space="preserve">projected back to the z axis and </w:t>
+        <w:t>projected back to the z axis</w:t>
+      </w:r>
+      <w:r>
+        <w:t>.</w:t>
+      </w:r>
+      <w:r>
+        <w:t xml:space="preserve"> From </w:t>
       </w:r>
       <w:r>
         <w:t xml:space="preserve">the </w:t>
       </w:r>
       <w:r>
-        <w:t xml:space="preserve">spin up probability </w:t>
-      </w:r>
-      <w:r>
-        <w:t xml:space="preserve">will be </w:t>
-      </w:r>
-      <w:r>
-        <w:t>measured</w:t>
-      </w:r>
-      <w:r>
-        <w:t xml:space="preserve">. If no dephasing has occurred, after second </w:t>
-      </w:r>
-      <w:r>
-        <w:rPr>
-          <w:sz w:val="18"/>
-        </w:rPr>
-        <w:t>∏</w:t>
-      </w:r>
-      <w:r>
-        <w:t>/2</w:t>
-      </w:r>
-      <w:r>
-        <w:rPr>
-          <w:vertAlign w:val="subscript"/>
-        </w:rPr>
-        <w:t xml:space="preserve"> </w:t>
-      </w:r>
-      <w:r>
-        <w:t xml:space="preserve">pulse around x axis, spin will be oriented along negative z axis. </w:t>
-      </w:r>
-      <w:r>
-        <w:t xml:space="preserve">From </w:t>
-      </w:r>
-      <w:r>
-        <w:t xml:space="preserve">the </w:t>
-      </w:r>
-      <w:r>
-        <w:t>exponentially decaying envelope in this case the T</w:t>
+        <w:t>exponentially decaying envelope</w:t>
+      </w:r>
+      <w:r>
+        <w:t xml:space="preserve"> of </w:t>
+      </w:r>
+      <w:proofErr w:type="gramStart"/>
+      <w:r>
+        <w:t>S(</w:t>
+      </w:r>
+      <w:proofErr w:type="gramEnd"/>
+      <w:r>
+        <w:t>0,2) state</w:t>
+      </w:r>
+      <w:r>
+        <w:t xml:space="preserve"> probability</w:t>
+      </w:r>
+      <w:r>
+        <w:t xml:space="preserve"> in this case the T</w:t>
       </w:r>
       <w:r>
         <w:rPr>
@@ -11464,17 +12601,28 @@
         <w:t>CPMG</w:t>
       </w:r>
       <w:r>
-        <w:t xml:space="preserve"> </w:t>
+        <w:t xml:space="preserve"> will be extracted from the exponentially decaying envelope of </w:t>
+      </w:r>
+      <w:proofErr w:type="gramStart"/>
+      <w:r>
+        <w:t>S(</w:t>
+      </w:r>
+      <w:proofErr w:type="gramEnd"/>
+      <w:r>
+        <w:t xml:space="preserve">0,2) state probability </w:t>
+      </w:r>
+      <w:r>
+        <w:t xml:space="preserve">vs </w:t>
+      </w:r>
+      <w:r>
+        <w:t xml:space="preserve">the </w:t>
+      </w:r>
+      <w:r>
+        <w:t xml:space="preserve">∏ pulses </w:t>
       </w:r>
       <w:r>
         <w:lastRenderedPageBreak/>
-        <w:t xml:space="preserve">will be extracted from the exponentially decaying envelope of spin up probability vs </w:t>
-      </w:r>
-      <w:r>
-        <w:t xml:space="preserve">the </w:t>
-      </w:r>
-      <w:r>
-        <w:t xml:space="preserve">∏ pulses separation time τ. This method is insensitive to the ∏ pulse length errors because the rotation axis alternates between y and –y subtracting </w:t>
+        <w:t xml:space="preserve">separation time τ. This method is insensitive to the ∏ pulse length errors because the rotation axis alternates between y and –y subtracting </w:t>
       </w:r>
       <w:r>
         <w:t xml:space="preserve">thus </w:t>
@@ -11544,7 +12692,23 @@
           <w:i/>
           <w:u w:val="single"/>
         </w:rPr>
-        <w:t xml:space="preserve"> one more year will be needed. In principle after determining the dephasing time it should be straight forward to measure the coherence times however always unexpected problems might appear. In addition in between the experiments I expect also to write at least two papers. One dealing with the spin relaxation time and the second one with the dephasing/decoherence time</w:t>
+        <w:t xml:space="preserve"> one more year will be needed. In principle after determining the dephasing time it should be straight forward to measure the coherence times however always unexpected problems might appear. In addition in between the experiments I expect also to write at least two papers. One dealing with the spin relaxation time and the second one with the dephasing/</w:t>
+      </w:r>
+      <w:proofErr w:type="spellStart"/>
+      <w:r>
+        <w:rPr>
+          <w:i/>
+          <w:u w:val="single"/>
+        </w:rPr>
+        <w:t>decoherence</w:t>
+      </w:r>
+      <w:proofErr w:type="spellEnd"/>
+      <w:r>
+        <w:rPr>
+          <w:i/>
+          <w:u w:val="single"/>
+        </w:rPr>
+        <w:t xml:space="preserve"> time</w:t>
       </w:r>
       <w:r>
         <w:rPr>
@@ -11569,11 +12733,11 @@
           <w:numId w:val="1"/>
         </w:numPr>
       </w:pPr>
-      <w:bookmarkStart w:id="14" w:name="_Toc462309051"/>
+      <w:bookmarkStart w:id="15" w:name="_Toc462309051"/>
       <w:r>
         <w:t>Work table</w:t>
       </w:r>
-      <w:bookmarkEnd w:id="14"/>
+      <w:bookmarkEnd w:id="15"/>
     </w:p>
     <w:tbl>
       <w:tblPr>
@@ -12744,14 +13908,14 @@
           <w:numId w:val="1"/>
         </w:numPr>
       </w:pPr>
-      <w:bookmarkStart w:id="15" w:name="_Toc462309052"/>
+      <w:bookmarkStart w:id="16" w:name="_Toc462309052"/>
       <w:r>
         <w:t>International collaboration</w:t>
       </w:r>
       <w:r>
         <w:t>s</w:t>
       </w:r>
-      <w:bookmarkEnd w:id="15"/>
+      <w:bookmarkEnd w:id="16"/>
     </w:p>
     <w:p>
       <w:r>
@@ -12778,10 +13942,7 @@
         <w:t xml:space="preserve"> </w:t>
       </w:r>
       <w:r>
-        <w:t>I have been visiting them for three months.</w:t>
-      </w:r>
-      <w:r>
-        <w:t xml:space="preserve"> </w:t>
+        <w:t xml:space="preserve">I have been visiting them for three months. </w:t>
       </w:r>
       <w:r>
         <w:t xml:space="preserve">Ferdinand is also external member of my PhD thesis committee. </w:t>
@@ -12801,8 +13962,6 @@
       <w:r>
         <w:t>,</w:t>
       </w:r>
-      <w:bookmarkStart w:id="16" w:name="_GoBack"/>
-      <w:bookmarkEnd w:id="16"/>
       <w:r>
         <w:t xml:space="preserve"> thus I am requesting 500 Euro per year for</w:t>
       </w:r>
@@ -12853,23 +14012,39 @@
         </w:rPr>
       </w:pPr>
       <w:r>
-        <w:t xml:space="preserve">In case it turns out that the gate reflectometry technique is not sensitive/fast enough we are going to use ohmic reflectometry. For that reason a charge sensor proximate to the double QD should be added during </w:t>
+        <w:t xml:space="preserve">In case it turns out that the gate reflectometry technique is not sensitive/fast enough we are going to use </w:t>
+      </w:r>
+      <w:proofErr w:type="spellStart"/>
+      <w:r>
+        <w:t>ohmic</w:t>
+      </w:r>
+      <w:proofErr w:type="spellEnd"/>
+      <w:r>
+        <w:t xml:space="preserve"> reflectometry. For that reason a charge sensor proximate to the double QD should be added during the nanofabrication process of the samples. Charge sensing </w:t>
+      </w:r>
+      <w:r>
+        <w:t xml:space="preserve">in hut-wires </w:t>
+      </w:r>
+      <w:r>
+        <w:t>has been recent</w:t>
+      </w:r>
+      <w:r>
+        <w:t xml:space="preserve">ly demonstrated </w:t>
       </w:r>
       <w:r>
         <w:lastRenderedPageBreak/>
-        <w:t xml:space="preserve">the nanofabrication process of the samples. Charge sensing </w:t>
-      </w:r>
-      <w:r>
-        <w:t xml:space="preserve">in hut-wires </w:t>
-      </w:r>
-      <w:r>
-        <w:t>has been recent</w:t>
-      </w:r>
-      <w:r>
-        <w:t>ly demonstrated in our group [21</w:t>
-      </w:r>
-      <w:r>
-        <w:t xml:space="preserve">]. For the charge sensor a single QD located very closely and capacitively coupled to the DQD is going to be used. Whenever the charge configuration in the DQD will change, the impedance of the charge sensor will change and thus the reflected signal amplitude. </w:t>
+        <w:t>in our group [21</w:t>
+      </w:r>
+      <w:r>
+        <w:t xml:space="preserve">]. For the charge sensor a single QD located very closely and </w:t>
+      </w:r>
+      <w:proofErr w:type="spellStart"/>
+      <w:r>
+        <w:t>capacitively</w:t>
+      </w:r>
+      <w:proofErr w:type="spellEnd"/>
+      <w:r>
+        <w:t xml:space="preserve"> coupled to the DQD is going to be used. Whenever the charge configuration in the DQD will change, the impedance of the charge sensor will change and thus the reflected signal amplitude. </w:t>
       </w:r>
     </w:p>
     <w:p>
@@ -12900,8 +14075,13 @@
         <w:t>,</w:t>
       </w:r>
       <w:r>
-        <w:t xml:space="preserve"> J. Pla</w:t>
-      </w:r>
+        <w:t xml:space="preserve"> J. </w:t>
+      </w:r>
+      <w:proofErr w:type="spellStart"/>
+      <w:r>
+        <w:t>Pla</w:t>
+      </w:r>
+      <w:proofErr w:type="spellEnd"/>
       <w:r>
         <w:t xml:space="preserve"> et al. </w:t>
       </w:r>
@@ -12945,8 +14125,13 @@
         <w:t>,</w:t>
       </w:r>
       <w:r>
-        <w:t xml:space="preserve"> J. Pla</w:t>
-      </w:r>
+        <w:t xml:space="preserve"> J. </w:t>
+      </w:r>
+      <w:proofErr w:type="spellStart"/>
+      <w:r>
+        <w:t>Pla</w:t>
+      </w:r>
+      <w:proofErr w:type="spellEnd"/>
       <w:r>
         <w:t xml:space="preserve"> et al. </w:t>
       </w:r>
@@ -13074,9 +14259,11 @@
           <w:i/>
         </w:rPr>
       </w:pPr>
+      <w:proofErr w:type="spellStart"/>
       <w:r>
         <w:t>DiVincenzo</w:t>
       </w:r>
+      <w:proofErr w:type="spellEnd"/>
       <w:r>
         <w:t>, D. P.</w:t>
       </w:r>
@@ -13084,11 +14271,19 @@
         <w:t xml:space="preserve">  </w:t>
       </w:r>
       <w:hyperlink r:id="rId22" w:history="1">
+        <w:proofErr w:type="spellStart"/>
         <w:r>
           <w:rPr>
             <w:i/>
           </w:rPr>
-          <w:t>arXiv:quant-ph/0002077v3</w:t>
+          <w:t>arXiv:quant-ph</w:t>
+        </w:r>
+        <w:proofErr w:type="spellEnd"/>
+        <w:r>
+          <w:rPr>
+            <w:i/>
+          </w:rPr>
+          <w:t>/0002077v3</w:t>
         </w:r>
       </w:hyperlink>
     </w:p>
@@ -13100,18 +14295,35 @@
           <w:numId w:val="29"/>
         </w:numPr>
       </w:pPr>
+      <w:proofErr w:type="spellStart"/>
       <w:r>
         <w:rPr>
           <w:lang w:val="de-AT"/>
         </w:rPr>
-        <w:t xml:space="preserve">Zwanenburg, F. A.  </w:t>
-      </w:r>
+        <w:t>Zwanenburg</w:t>
+      </w:r>
+      <w:proofErr w:type="spellEnd"/>
+      <w:r>
+        <w:rPr>
+          <w:lang w:val="de-AT"/>
+        </w:rPr>
+        <w:t xml:space="preserve">, F. A.  </w:t>
+      </w:r>
+      <w:proofErr w:type="spellStart"/>
       <w:r>
         <w:rPr>
           <w:i/>
           <w:lang w:val="de-AT"/>
         </w:rPr>
-        <w:t xml:space="preserve">Rev. Mod. </w:t>
+        <w:t>Rev</w:t>
+      </w:r>
+      <w:proofErr w:type="spellEnd"/>
+      <w:r>
+        <w:rPr>
+          <w:i/>
+          <w:lang w:val="de-AT"/>
+        </w:rPr>
+        <w:t xml:space="preserve">. Mod. </w:t>
       </w:r>
       <w:r>
         <w:rPr>
@@ -13144,7 +14356,21 @@
         <w:rPr>
           <w:lang w:val="de-AT"/>
         </w:rPr>
-        <w:t>Juha T. Muhonen et al.</w:t>
+        <w:t xml:space="preserve">Juha T. </w:t>
+      </w:r>
+      <w:proofErr w:type="spellStart"/>
+      <w:r>
+        <w:rPr>
+          <w:lang w:val="de-AT"/>
+        </w:rPr>
+        <w:t>Muhonen</w:t>
+      </w:r>
+      <w:proofErr w:type="spellEnd"/>
+      <w:r>
+        <w:rPr>
+          <w:lang w:val="de-AT"/>
+        </w:rPr>
+        <w:t xml:space="preserve"> et al.</w:t>
       </w:r>
       <w:r>
         <w:rPr>
@@ -13186,9 +14412,11 @@
         </w:numPr>
       </w:pPr>
       <w:hyperlink r:id="rId23" w:anchor="auth-1" w:history="1">
+        <w:proofErr w:type="spellStart"/>
         <w:r>
           <w:t>Veldhorst</w:t>
         </w:r>
+        <w:proofErr w:type="spellEnd"/>
       </w:hyperlink>
       <w:r>
         <w:t>, M.</w:t>
@@ -13296,12 +14524,14 @@
         </w:rPr>
         <w:t xml:space="preserve"> </w:t>
       </w:r>
+      <w:proofErr w:type="spellStart"/>
       <w:r>
         <w:rPr>
           <w:shd w:val="clear" w:color="auto" w:fill="FFFFFF"/>
         </w:rPr>
         <w:t>Maurand</w:t>
       </w:r>
+      <w:proofErr w:type="spellEnd"/>
       <w:r>
         <w:rPr>
           <w:shd w:val="clear" w:color="auto" w:fill="FFFFFF"/>
@@ -13504,8 +14734,13 @@
       <w:r>
         <w:t xml:space="preserve"> </w:t>
       </w:r>
-      <w:r>
-        <w:t xml:space="preserve">Colless, J. I. </w:t>
+      <w:proofErr w:type="spellStart"/>
+      <w:r>
+        <w:t>Colless</w:t>
+      </w:r>
+      <w:proofErr w:type="spellEnd"/>
+      <w:r>
+        <w:t xml:space="preserve">, J. I. </w:t>
       </w:r>
       <w:r>
         <w:t xml:space="preserve">et al. </w:t>
@@ -13544,7 +14779,21 @@
         <w:rPr>
           <w:lang w:val="de-AT"/>
         </w:rPr>
-        <w:t xml:space="preserve">Gonzalez-Zalba, M. F. et al. </w:t>
+        <w:t>Gonzalez-</w:t>
+      </w:r>
+      <w:proofErr w:type="spellStart"/>
+      <w:r>
+        <w:rPr>
+          <w:lang w:val="de-AT"/>
+        </w:rPr>
+        <w:t>Zalba</w:t>
+      </w:r>
+      <w:proofErr w:type="spellEnd"/>
+      <w:r>
+        <w:rPr>
+          <w:lang w:val="de-AT"/>
+        </w:rPr>
+        <w:t xml:space="preserve">, M. F. et al. </w:t>
       </w:r>
       <w:r>
         <w:rPr>
@@ -13628,9 +14877,11 @@
       <w:r>
         <w:t xml:space="preserve"> </w:t>
       </w:r>
+      <w:proofErr w:type="spellStart"/>
       <w:r>
         <w:t>Brenning</w:t>
       </w:r>
+      <w:proofErr w:type="spellEnd"/>
       <w:r>
         <w:t>, H.</w:t>
       </w:r>
@@ -13910,7 +15161,7 @@
           <w:rPr>
             <w:noProof/>
           </w:rPr>
-          <w:t>19</w:t>
+          <w:t>5</w:t>
         </w:r>
         <w:r>
           <w:rPr>
@@ -18492,7 +19743,7 @@
 </file>
 
 <file path=customXml/itemProps1.xml><?xml version="1.0" encoding="utf-8"?>
-<ds:datastoreItem xmlns:ds="http://schemas.openxmlformats.org/officeDocument/2006/customXml" ds:itemID="{490888E2-1DEB-4077-95C5-04C336A3DFE7}">
+<ds:datastoreItem xmlns:ds="http://schemas.openxmlformats.org/officeDocument/2006/customXml" ds:itemID="{D06061B8-D014-4EAC-83EF-4FC8FC226517}">
   <ds:schemaRefs>
     <ds:schemaRef ds:uri="http://schemas.openxmlformats.org/officeDocument/2006/bibliography"/>
   </ds:schemaRefs>

</xml_diff>